<commit_message>
Phân quyền bảo mật
</commit_message>
<xml_diff>
--- a/BTL_Nhom5_HQTCSDL.docx
+++ b/BTL_Nhom5_HQTCSDL.docx
@@ -8237,7 +8237,6 @@
     <w:p>
       <w:pPr>
         <w:pStyle w:val="0NOIDUNG"/>
-        <w:spacing w:before="0" w:line="312" w:lineRule="auto"/>
         <w:ind w:firstLine="720"/>
       </w:pPr>
       <w:r>
@@ -8259,7 +8258,6 @@
     <w:p>
       <w:pPr>
         <w:pStyle w:val="0NOIDUNG"/>
-        <w:spacing w:before="0" w:line="312" w:lineRule="auto"/>
         <w:ind w:firstLine="720"/>
       </w:pPr>
       <w:r>
@@ -8275,7 +8273,6 @@
     <w:p>
       <w:pPr>
         <w:pStyle w:val="0NOIDUNG"/>
-        <w:spacing w:before="0" w:line="312" w:lineRule="auto"/>
         <w:ind w:firstLine="720"/>
       </w:pPr>
       <w:r>
@@ -8352,7 +8349,7 @@
     <w:p>
       <w:pPr>
         <w:pStyle w:val="0NOIDUNG"/>
-        <w:spacing w:before="0" w:line="312" w:lineRule="auto"/>
+        <w:ind w:firstLine="720"/>
       </w:pPr>
       <w:r>
         <w:t>Mục tiêu bài báo cáo là nêu rõ các đặc tả yêu cầu của hệ thống</w:t>
@@ -8379,7 +8376,7 @@
     <w:p>
       <w:pPr>
         <w:pStyle w:val="0NOIDUNG"/>
-        <w:spacing w:before="0" w:line="312" w:lineRule="auto"/>
+        <w:spacing w:before="120" w:after="120" w:line="26" w:lineRule="atLeast"/>
       </w:pPr>
       <w:r>
         <w:t>Phần mềm thiết k</w:t>
@@ -8398,7 +8395,7 @@
           <w:ilvl w:val="0"/>
           <w:numId w:val="6"/>
         </w:numPr>
-        <w:spacing w:before="0" w:line="312" w:lineRule="auto"/>
+        <w:spacing w:before="120" w:after="120" w:line="26" w:lineRule="atLeast"/>
       </w:pPr>
       <w:r>
         <w:t>Ngôn ngữ lập trình PHP, HTML – CSS, JavaScript trong bộ công cụ lập trình Microsoft V</w:t>
@@ -8417,7 +8414,7 @@
           <w:ilvl w:val="0"/>
           <w:numId w:val="6"/>
         </w:numPr>
-        <w:spacing w:before="0" w:line="312" w:lineRule="auto"/>
+        <w:spacing w:before="120" w:after="120" w:line="26" w:lineRule="atLeast"/>
       </w:pPr>
       <w:r>
         <w:t>Thư viện Bootstrap 5, Ajax.</w:t>
@@ -8430,7 +8427,7 @@
           <w:ilvl w:val="0"/>
           <w:numId w:val="6"/>
         </w:numPr>
-        <w:spacing w:before="0" w:line="312" w:lineRule="auto"/>
+        <w:spacing w:before="120" w:after="120" w:line="26" w:lineRule="atLeast"/>
       </w:pPr>
       <w:r>
         <w:t>Cơ sở dữ liệu MySQL</w:t>
@@ -8443,7 +8440,7 @@
           <w:ilvl w:val="0"/>
           <w:numId w:val="6"/>
         </w:numPr>
-        <w:spacing w:before="0" w:line="312" w:lineRule="auto"/>
+        <w:spacing w:before="120" w:after="120" w:line="26" w:lineRule="atLeast"/>
       </w:pPr>
       <w:r>
         <w:t>Microsoft SQL Server Management Studio</w:t>
@@ -8455,7 +8452,7 @@
     <w:p>
       <w:pPr>
         <w:pStyle w:val="0NOIDUNG"/>
-        <w:spacing w:before="0" w:line="312" w:lineRule="auto"/>
+        <w:spacing w:before="120" w:after="120" w:line="26" w:lineRule="atLeast"/>
       </w:pPr>
       <w:r>
         <w:t>Môi trường chạy ứng dụng: Web</w:t>
@@ -21725,6 +21722,313 @@
     </w:p>
     <w:p>
       <w:pPr>
+        <w:autoSpaceDE w:val="0"/>
+        <w:autoSpaceDN w:val="0"/>
+        <w:adjustRightInd w:val="0"/>
+        <w:spacing w:before="120" w:after="120" w:line="26" w:lineRule="atLeast"/>
+        <w:jc w:val="both"/>
+        <w:rPr>
+          <w:rFonts w:ascii="Consolas" w:eastAsiaTheme="minorHAnsi" w:hAnsi="Consolas" w:cs="Consolas"/>
+          <w:color w:val="000000"/>
+          <w:szCs w:val="26"/>
+        </w:rPr>
+      </w:pPr>
+      <w:r>
+        <w:rPr>
+          <w:rFonts w:ascii="Consolas" w:eastAsiaTheme="minorHAnsi" w:hAnsi="Consolas" w:cs="Consolas"/>
+          <w:color w:val="0000FF"/>
+          <w:szCs w:val="26"/>
+        </w:rPr>
+        <w:t>EXEC</w:t>
+      </w:r>
+      <w:r>
+        <w:rPr>
+          <w:rFonts w:ascii="Consolas" w:eastAsiaTheme="minorHAnsi" w:hAnsi="Consolas" w:cs="Consolas"/>
+          <w:color w:val="000000"/>
+          <w:szCs w:val="26"/>
+        </w:rPr>
+        <w:t xml:space="preserve"> </w:t>
+      </w:r>
+      <w:r>
+        <w:rPr>
+          <w:rFonts w:ascii="Consolas" w:eastAsiaTheme="minorHAnsi" w:hAnsi="Consolas" w:cs="Consolas"/>
+          <w:color w:val="800000"/>
+          <w:szCs w:val="26"/>
+        </w:rPr>
+        <w:t>sp_addlogin</w:t>
+      </w:r>
+      <w:r>
+        <w:rPr>
+          <w:rFonts w:ascii="Consolas" w:eastAsiaTheme="minorHAnsi" w:hAnsi="Consolas" w:cs="Consolas"/>
+          <w:color w:val="0000FF"/>
+          <w:szCs w:val="26"/>
+        </w:rPr>
+        <w:t xml:space="preserve"> </w:t>
+      </w:r>
+      <w:r>
+        <w:rPr>
+          <w:rFonts w:ascii="Consolas" w:eastAsiaTheme="minorHAnsi" w:hAnsi="Consolas" w:cs="Consolas"/>
+          <w:color w:val="FF0000"/>
+          <w:szCs w:val="26"/>
+        </w:rPr>
+        <w:t>'Admin1'</w:t>
+      </w:r>
+      <w:r>
+        <w:rPr>
+          <w:rFonts w:ascii="Consolas" w:eastAsiaTheme="minorHAnsi" w:hAnsi="Consolas" w:cs="Consolas"/>
+          <w:color w:val="808080"/>
+          <w:szCs w:val="26"/>
+        </w:rPr>
+        <w:t>,</w:t>
+      </w:r>
+      <w:r>
+        <w:rPr>
+          <w:rFonts w:ascii="Consolas" w:eastAsiaTheme="minorHAnsi" w:hAnsi="Consolas" w:cs="Consolas"/>
+          <w:color w:val="FF0000"/>
+          <w:szCs w:val="26"/>
+        </w:rPr>
+        <w:t>'123'</w:t>
+      </w:r>
+      <w:r>
+        <w:rPr>
+          <w:rFonts w:ascii="Consolas" w:eastAsiaTheme="minorHAnsi" w:hAnsi="Consolas" w:cs="Consolas"/>
+          <w:color w:val="808080"/>
+          <w:szCs w:val="26"/>
+        </w:rPr>
+        <w:t>;</w:t>
+      </w:r>
+    </w:p>
+    <w:p>
+      <w:pPr>
+        <w:autoSpaceDE w:val="0"/>
+        <w:autoSpaceDN w:val="0"/>
+        <w:adjustRightInd w:val="0"/>
+        <w:spacing w:before="120" w:after="120" w:line="26" w:lineRule="atLeast"/>
+        <w:jc w:val="both"/>
+        <w:rPr>
+          <w:rFonts w:ascii="Consolas" w:eastAsiaTheme="minorHAnsi" w:hAnsi="Consolas" w:cs="Consolas"/>
+          <w:color w:val="000000"/>
+          <w:szCs w:val="26"/>
+        </w:rPr>
+      </w:pPr>
+      <w:r>
+        <w:rPr>
+          <w:rFonts w:ascii="Consolas" w:eastAsiaTheme="minorHAnsi" w:hAnsi="Consolas" w:cs="Consolas"/>
+          <w:color w:val="0000FF"/>
+          <w:szCs w:val="26"/>
+        </w:rPr>
+        <w:t>EXEC</w:t>
+      </w:r>
+      <w:r>
+        <w:rPr>
+          <w:rFonts w:ascii="Consolas" w:eastAsiaTheme="minorHAnsi" w:hAnsi="Consolas" w:cs="Consolas"/>
+          <w:color w:val="000000"/>
+          <w:szCs w:val="26"/>
+        </w:rPr>
+        <w:t xml:space="preserve"> </w:t>
+      </w:r>
+      <w:r>
+        <w:rPr>
+          <w:rFonts w:ascii="Consolas" w:eastAsiaTheme="minorHAnsi" w:hAnsi="Consolas" w:cs="Consolas"/>
+          <w:color w:val="800000"/>
+          <w:szCs w:val="26"/>
+        </w:rPr>
+        <w:t>sp_addlogin</w:t>
+      </w:r>
+      <w:r>
+        <w:rPr>
+          <w:rFonts w:ascii="Consolas" w:eastAsiaTheme="minorHAnsi" w:hAnsi="Consolas" w:cs="Consolas"/>
+          <w:color w:val="0000FF"/>
+          <w:szCs w:val="26"/>
+        </w:rPr>
+        <w:t xml:space="preserve"> </w:t>
+      </w:r>
+      <w:r>
+        <w:rPr>
+          <w:rFonts w:ascii="Consolas" w:eastAsiaTheme="minorHAnsi" w:hAnsi="Consolas" w:cs="Consolas"/>
+          <w:color w:val="FF0000"/>
+          <w:szCs w:val="26"/>
+        </w:rPr>
+        <w:t>'Quanly'</w:t>
+      </w:r>
+      <w:r>
+        <w:rPr>
+          <w:rFonts w:ascii="Consolas" w:eastAsiaTheme="minorHAnsi" w:hAnsi="Consolas" w:cs="Consolas"/>
+          <w:color w:val="808080"/>
+          <w:szCs w:val="26"/>
+        </w:rPr>
+        <w:t>,</w:t>
+      </w:r>
+      <w:r>
+        <w:rPr>
+          <w:rFonts w:ascii="Consolas" w:eastAsiaTheme="minorHAnsi" w:hAnsi="Consolas" w:cs="Consolas"/>
+          <w:color w:val="FF0000"/>
+          <w:szCs w:val="26"/>
+        </w:rPr>
+        <w:t>'123'</w:t>
+      </w:r>
+      <w:r>
+        <w:rPr>
+          <w:rFonts w:ascii="Consolas" w:eastAsiaTheme="minorHAnsi" w:hAnsi="Consolas" w:cs="Consolas"/>
+          <w:color w:val="808080"/>
+          <w:szCs w:val="26"/>
+        </w:rPr>
+        <w:t>;</w:t>
+      </w:r>
+    </w:p>
+    <w:p>
+      <w:pPr>
+        <w:autoSpaceDE w:val="0"/>
+        <w:autoSpaceDN w:val="0"/>
+        <w:adjustRightInd w:val="0"/>
+        <w:spacing w:before="120" w:after="120" w:line="26" w:lineRule="atLeast"/>
+        <w:jc w:val="both"/>
+        <w:rPr>
+          <w:rFonts w:ascii="Consolas" w:eastAsiaTheme="minorHAnsi" w:hAnsi="Consolas" w:cs="Consolas"/>
+          <w:color w:val="000000"/>
+          <w:szCs w:val="26"/>
+        </w:rPr>
+      </w:pPr>
+      <w:r>
+        <w:rPr>
+          <w:rFonts w:ascii="Consolas" w:eastAsiaTheme="minorHAnsi" w:hAnsi="Consolas" w:cs="Consolas"/>
+          <w:color w:val="0000FF"/>
+          <w:szCs w:val="26"/>
+        </w:rPr>
+        <w:t>EXEC</w:t>
+      </w:r>
+      <w:r>
+        <w:rPr>
+          <w:rFonts w:ascii="Consolas" w:eastAsiaTheme="minorHAnsi" w:hAnsi="Consolas" w:cs="Consolas"/>
+          <w:color w:val="000000"/>
+          <w:szCs w:val="26"/>
+        </w:rPr>
+        <w:t xml:space="preserve"> </w:t>
+      </w:r>
+      <w:r>
+        <w:rPr>
+          <w:rFonts w:ascii="Consolas" w:eastAsiaTheme="minorHAnsi" w:hAnsi="Consolas" w:cs="Consolas"/>
+          <w:color w:val="800000"/>
+          <w:szCs w:val="26"/>
+        </w:rPr>
+        <w:t>sp_addlogin</w:t>
+      </w:r>
+      <w:r>
+        <w:rPr>
+          <w:rFonts w:ascii="Consolas" w:eastAsiaTheme="minorHAnsi" w:hAnsi="Consolas" w:cs="Consolas"/>
+          <w:color w:val="0000FF"/>
+          <w:szCs w:val="26"/>
+        </w:rPr>
+        <w:t xml:space="preserve"> </w:t>
+      </w:r>
+      <w:r>
+        <w:rPr>
+          <w:rFonts w:ascii="Consolas" w:eastAsiaTheme="minorHAnsi" w:hAnsi="Consolas" w:cs="Consolas"/>
+          <w:color w:val="FF0000"/>
+          <w:szCs w:val="26"/>
+        </w:rPr>
+        <w:t>'Nhanvien'</w:t>
+      </w:r>
+      <w:r>
+        <w:rPr>
+          <w:rFonts w:ascii="Consolas" w:eastAsiaTheme="minorHAnsi" w:hAnsi="Consolas" w:cs="Consolas"/>
+          <w:color w:val="808080"/>
+          <w:szCs w:val="26"/>
+        </w:rPr>
+        <w:t>,</w:t>
+      </w:r>
+      <w:r>
+        <w:rPr>
+          <w:rFonts w:ascii="Consolas" w:eastAsiaTheme="minorHAnsi" w:hAnsi="Consolas" w:cs="Consolas"/>
+          <w:color w:val="FF0000"/>
+          <w:szCs w:val="26"/>
+        </w:rPr>
+        <w:t>'123'</w:t>
+      </w:r>
+      <w:r>
+        <w:rPr>
+          <w:rFonts w:ascii="Consolas" w:eastAsiaTheme="minorHAnsi" w:hAnsi="Consolas" w:cs="Consolas"/>
+          <w:color w:val="808080"/>
+          <w:szCs w:val="26"/>
+        </w:rPr>
+        <w:t>;</w:t>
+      </w:r>
+    </w:p>
+    <w:p>
+      <w:pPr>
+        <w:pStyle w:val="0NOIDUNG"/>
+        <w:spacing w:before="120" w:after="120" w:line="26" w:lineRule="atLeast"/>
+        <w:rPr>
+          <w:szCs w:val="26"/>
+        </w:rPr>
+      </w:pPr>
+      <w:r>
+        <w:rPr>
+          <w:rFonts w:ascii="Consolas" w:hAnsi="Consolas" w:cs="Consolas"/>
+          <w:color w:val="0000FF"/>
+          <w:szCs w:val="26"/>
+        </w:rPr>
+        <w:t>EXEC</w:t>
+      </w:r>
+      <w:r>
+        <w:rPr>
+          <w:rFonts w:ascii="Consolas" w:hAnsi="Consolas" w:cs="Consolas"/>
+          <w:color w:val="000000"/>
+          <w:szCs w:val="26"/>
+        </w:rPr>
+        <w:t xml:space="preserve"> </w:t>
+      </w:r>
+      <w:r>
+        <w:rPr>
+          <w:rFonts w:ascii="Consolas" w:hAnsi="Consolas" w:cs="Consolas"/>
+          <w:color w:val="800000"/>
+          <w:szCs w:val="26"/>
+        </w:rPr>
+        <w:t>sp_addlogin</w:t>
+      </w:r>
+      <w:r>
+        <w:rPr>
+          <w:rFonts w:ascii="Consolas" w:hAnsi="Consolas" w:cs="Consolas"/>
+          <w:color w:val="0000FF"/>
+          <w:szCs w:val="26"/>
+        </w:rPr>
+        <w:t xml:space="preserve"> </w:t>
+      </w:r>
+      <w:r>
+        <w:rPr>
+          <w:rFonts w:ascii="Consolas" w:hAnsi="Consolas" w:cs="Consolas"/>
+          <w:color w:val="FF0000"/>
+          <w:szCs w:val="26"/>
+        </w:rPr>
+        <w:t>'Khach'</w:t>
+      </w:r>
+      <w:r>
+        <w:rPr>
+          <w:rFonts w:ascii="Consolas" w:hAnsi="Consolas" w:cs="Consolas"/>
+          <w:color w:val="808080"/>
+          <w:szCs w:val="26"/>
+        </w:rPr>
+        <w:t>,</w:t>
+      </w:r>
+      <w:r>
+        <w:rPr>
+          <w:rFonts w:ascii="Consolas" w:hAnsi="Consolas" w:cs="Consolas"/>
+          <w:color w:val="FF0000"/>
+          <w:szCs w:val="26"/>
+        </w:rPr>
+        <w:t>'123'</w:t>
+      </w:r>
+      <w:r>
+        <w:rPr>
+          <w:rFonts w:ascii="Consolas" w:hAnsi="Consolas" w:cs="Consolas"/>
+          <w:color w:val="808080"/>
+          <w:szCs w:val="26"/>
+        </w:rPr>
+        <w:t>;</w:t>
+      </w:r>
+    </w:p>
+    <w:p>
+      <w:pPr>
         <w:pStyle w:val="0LV2"/>
         <w:numPr>
           <w:ilvl w:val="1"/>
@@ -21741,6 +22045,342 @@
     </w:p>
     <w:p>
       <w:pPr>
+        <w:autoSpaceDE w:val="0"/>
+        <w:autoSpaceDN w:val="0"/>
+        <w:adjustRightInd w:val="0"/>
+        <w:spacing w:before="120" w:after="120" w:line="26" w:lineRule="atLeast"/>
+        <w:rPr>
+          <w:rFonts w:ascii="Consolas" w:eastAsiaTheme="minorHAnsi" w:hAnsi="Consolas" w:cs="Consolas"/>
+          <w:color w:val="000000"/>
+          <w:szCs w:val="26"/>
+        </w:rPr>
+      </w:pPr>
+      <w:r>
+        <w:rPr>
+          <w:rFonts w:ascii="Consolas" w:eastAsiaTheme="minorHAnsi" w:hAnsi="Consolas" w:cs="Consolas"/>
+          <w:color w:val="0000FF"/>
+          <w:szCs w:val="26"/>
+        </w:rPr>
+        <w:t>EXEC</w:t>
+      </w:r>
+      <w:r>
+        <w:rPr>
+          <w:rFonts w:ascii="Consolas" w:eastAsiaTheme="minorHAnsi" w:hAnsi="Consolas" w:cs="Consolas"/>
+          <w:color w:val="000000"/>
+          <w:szCs w:val="26"/>
+        </w:rPr>
+        <w:t xml:space="preserve"> </w:t>
+      </w:r>
+      <w:r>
+        <w:rPr>
+          <w:rFonts w:ascii="Consolas" w:eastAsiaTheme="minorHAnsi" w:hAnsi="Consolas" w:cs="Consolas"/>
+          <w:color w:val="800000"/>
+          <w:szCs w:val="26"/>
+        </w:rPr>
+        <w:t>sp_grantdbaccess</w:t>
+      </w:r>
+      <w:r>
+        <w:rPr>
+          <w:rFonts w:ascii="Consolas" w:eastAsiaTheme="minorHAnsi" w:hAnsi="Consolas" w:cs="Consolas"/>
+          <w:color w:val="0000FF"/>
+          <w:szCs w:val="26"/>
+        </w:rPr>
+        <w:t xml:space="preserve"> </w:t>
+      </w:r>
+      <w:r>
+        <w:rPr>
+          <w:rFonts w:ascii="Consolas" w:eastAsiaTheme="minorHAnsi" w:hAnsi="Consolas" w:cs="Consolas"/>
+          <w:color w:val="FF0000"/>
+          <w:szCs w:val="26"/>
+        </w:rPr>
+        <w:t>'Admin1'</w:t>
+      </w:r>
+      <w:r>
+        <w:rPr>
+          <w:rFonts w:ascii="Consolas" w:eastAsiaTheme="minorHAnsi" w:hAnsi="Consolas" w:cs="Consolas"/>
+          <w:color w:val="808080"/>
+          <w:szCs w:val="26"/>
+        </w:rPr>
+        <w:t>,</w:t>
+      </w:r>
+      <w:r>
+        <w:rPr>
+          <w:rFonts w:ascii="Consolas" w:eastAsiaTheme="minorHAnsi" w:hAnsi="Consolas" w:cs="Consolas"/>
+          <w:color w:val="000000"/>
+          <w:szCs w:val="26"/>
+        </w:rPr>
+        <w:t xml:space="preserve"> </w:t>
+      </w:r>
+      <w:r>
+        <w:rPr>
+          <w:rFonts w:ascii="Consolas" w:eastAsiaTheme="minorHAnsi" w:hAnsi="Consolas" w:cs="Consolas"/>
+          <w:color w:val="FF0000"/>
+          <w:szCs w:val="26"/>
+        </w:rPr>
+        <w:t>'Wibu_admin'</w:t>
+      </w:r>
+      <w:r>
+        <w:rPr>
+          <w:rFonts w:ascii="Consolas" w:eastAsiaTheme="minorHAnsi" w:hAnsi="Consolas" w:cs="Consolas"/>
+          <w:color w:val="808080"/>
+          <w:szCs w:val="26"/>
+        </w:rPr>
+        <w:t>;</w:t>
+      </w:r>
+    </w:p>
+    <w:p>
+      <w:pPr>
+        <w:autoSpaceDE w:val="0"/>
+        <w:autoSpaceDN w:val="0"/>
+        <w:adjustRightInd w:val="0"/>
+        <w:spacing w:before="120" w:after="120" w:line="26" w:lineRule="atLeast"/>
+        <w:rPr>
+          <w:rFonts w:ascii="Consolas" w:eastAsiaTheme="minorHAnsi" w:hAnsi="Consolas" w:cs="Consolas"/>
+          <w:color w:val="000000"/>
+          <w:szCs w:val="26"/>
+        </w:rPr>
+      </w:pPr>
+      <w:r>
+        <w:rPr>
+          <w:rFonts w:ascii="Consolas" w:eastAsiaTheme="minorHAnsi" w:hAnsi="Consolas" w:cs="Consolas"/>
+          <w:color w:val="0000FF"/>
+          <w:szCs w:val="26"/>
+        </w:rPr>
+        <w:t>EXEC</w:t>
+      </w:r>
+      <w:r>
+        <w:rPr>
+          <w:rFonts w:ascii="Consolas" w:eastAsiaTheme="minorHAnsi" w:hAnsi="Consolas" w:cs="Consolas"/>
+          <w:color w:val="000000"/>
+          <w:szCs w:val="26"/>
+        </w:rPr>
+        <w:t xml:space="preserve"> </w:t>
+      </w:r>
+      <w:r>
+        <w:rPr>
+          <w:rFonts w:ascii="Consolas" w:eastAsiaTheme="minorHAnsi" w:hAnsi="Consolas" w:cs="Consolas"/>
+          <w:color w:val="800000"/>
+          <w:szCs w:val="26"/>
+        </w:rPr>
+        <w:t>sp_grantdbaccess</w:t>
+      </w:r>
+      <w:r>
+        <w:rPr>
+          <w:rFonts w:ascii="Consolas" w:eastAsiaTheme="minorHAnsi" w:hAnsi="Consolas" w:cs="Consolas"/>
+          <w:color w:val="0000FF"/>
+          <w:szCs w:val="26"/>
+        </w:rPr>
+        <w:t xml:space="preserve"> </w:t>
+      </w:r>
+      <w:r>
+        <w:rPr>
+          <w:rFonts w:ascii="Consolas" w:eastAsiaTheme="minorHAnsi" w:hAnsi="Consolas" w:cs="Consolas"/>
+          <w:color w:val="FF0000"/>
+          <w:szCs w:val="26"/>
+        </w:rPr>
+        <w:t>'Quanly'</w:t>
+      </w:r>
+      <w:r>
+        <w:rPr>
+          <w:rFonts w:ascii="Consolas" w:eastAsiaTheme="minorHAnsi" w:hAnsi="Consolas" w:cs="Consolas"/>
+          <w:color w:val="808080"/>
+          <w:szCs w:val="26"/>
+        </w:rPr>
+        <w:t>,</w:t>
+      </w:r>
+      <w:r>
+        <w:rPr>
+          <w:rFonts w:ascii="Consolas" w:eastAsiaTheme="minorHAnsi" w:hAnsi="Consolas" w:cs="Consolas"/>
+          <w:color w:val="000000"/>
+          <w:szCs w:val="26"/>
+        </w:rPr>
+        <w:t xml:space="preserve"> </w:t>
+      </w:r>
+      <w:r>
+        <w:rPr>
+          <w:rFonts w:ascii="Consolas" w:eastAsiaTheme="minorHAnsi" w:hAnsi="Consolas" w:cs="Consolas"/>
+          <w:color w:val="FF0000"/>
+          <w:szCs w:val="26"/>
+        </w:rPr>
+        <w:t>'QuanlyA'</w:t>
+      </w:r>
+      <w:r>
+        <w:rPr>
+          <w:rFonts w:ascii="Consolas" w:eastAsiaTheme="minorHAnsi" w:hAnsi="Consolas" w:cs="Consolas"/>
+          <w:color w:val="808080"/>
+          <w:szCs w:val="26"/>
+        </w:rPr>
+        <w:t>;</w:t>
+      </w:r>
+    </w:p>
+    <w:p>
+      <w:pPr>
+        <w:autoSpaceDE w:val="0"/>
+        <w:autoSpaceDN w:val="0"/>
+        <w:adjustRightInd w:val="0"/>
+        <w:spacing w:before="120" w:after="120" w:line="26" w:lineRule="atLeast"/>
+        <w:rPr>
+          <w:rFonts w:ascii="Consolas" w:eastAsiaTheme="minorHAnsi" w:hAnsi="Consolas" w:cs="Consolas"/>
+          <w:color w:val="000000"/>
+          <w:szCs w:val="26"/>
+        </w:rPr>
+      </w:pPr>
+      <w:r>
+        <w:rPr>
+          <w:rFonts w:ascii="Consolas" w:eastAsiaTheme="minorHAnsi" w:hAnsi="Consolas" w:cs="Consolas"/>
+          <w:color w:val="0000FF"/>
+          <w:szCs w:val="26"/>
+        </w:rPr>
+        <w:t>EXEC</w:t>
+      </w:r>
+      <w:r>
+        <w:rPr>
+          <w:rFonts w:ascii="Consolas" w:eastAsiaTheme="minorHAnsi" w:hAnsi="Consolas" w:cs="Consolas"/>
+          <w:color w:val="000000"/>
+          <w:szCs w:val="26"/>
+        </w:rPr>
+        <w:t xml:space="preserve"> </w:t>
+      </w:r>
+      <w:r>
+        <w:rPr>
+          <w:rFonts w:ascii="Consolas" w:eastAsiaTheme="minorHAnsi" w:hAnsi="Consolas" w:cs="Consolas"/>
+          <w:color w:val="800000"/>
+          <w:szCs w:val="26"/>
+        </w:rPr>
+        <w:t>sp_grantdbaccess</w:t>
+      </w:r>
+      <w:r>
+        <w:rPr>
+          <w:rFonts w:ascii="Consolas" w:eastAsiaTheme="minorHAnsi" w:hAnsi="Consolas" w:cs="Consolas"/>
+          <w:color w:val="0000FF"/>
+          <w:szCs w:val="26"/>
+        </w:rPr>
+        <w:t xml:space="preserve"> </w:t>
+      </w:r>
+      <w:r>
+        <w:rPr>
+          <w:rFonts w:ascii="Consolas" w:eastAsiaTheme="minorHAnsi" w:hAnsi="Consolas" w:cs="Consolas"/>
+          <w:color w:val="FF0000"/>
+          <w:szCs w:val="26"/>
+        </w:rPr>
+        <w:t>'Nhanvien'</w:t>
+      </w:r>
+      <w:r>
+        <w:rPr>
+          <w:rFonts w:ascii="Consolas" w:eastAsiaTheme="minorHAnsi" w:hAnsi="Consolas" w:cs="Consolas"/>
+          <w:color w:val="808080"/>
+          <w:szCs w:val="26"/>
+        </w:rPr>
+        <w:t>,</w:t>
+      </w:r>
+      <w:r>
+        <w:rPr>
+          <w:rFonts w:ascii="Consolas" w:eastAsiaTheme="minorHAnsi" w:hAnsi="Consolas" w:cs="Consolas"/>
+          <w:color w:val="000000"/>
+          <w:szCs w:val="26"/>
+        </w:rPr>
+        <w:t xml:space="preserve"> </w:t>
+      </w:r>
+      <w:r>
+        <w:rPr>
+          <w:rFonts w:ascii="Consolas" w:eastAsiaTheme="minorHAnsi" w:hAnsi="Consolas" w:cs="Consolas"/>
+          <w:color w:val="FF0000"/>
+          <w:szCs w:val="26"/>
+        </w:rPr>
+        <w:t>'NhanvienA'</w:t>
+      </w:r>
+      <w:r>
+        <w:rPr>
+          <w:rFonts w:ascii="Consolas" w:eastAsiaTheme="minorHAnsi" w:hAnsi="Consolas" w:cs="Consolas"/>
+          <w:color w:val="808080"/>
+          <w:szCs w:val="26"/>
+        </w:rPr>
+        <w:t>;</w:t>
+      </w:r>
+    </w:p>
+    <w:p>
+      <w:pPr>
+        <w:pStyle w:val="0NOIDUNG"/>
+        <w:spacing w:before="120" w:after="120" w:line="26" w:lineRule="atLeast"/>
+        <w:rPr>
+          <w:szCs w:val="26"/>
+        </w:rPr>
+      </w:pPr>
+      <w:r>
+        <w:rPr>
+          <w:rFonts w:ascii="Consolas" w:hAnsi="Consolas" w:cs="Consolas"/>
+          <w:color w:val="0000FF"/>
+          <w:szCs w:val="26"/>
+        </w:rPr>
+        <w:t>EXEC</w:t>
+      </w:r>
+      <w:r>
+        <w:rPr>
+          <w:rFonts w:ascii="Consolas" w:hAnsi="Consolas" w:cs="Consolas"/>
+          <w:color w:val="000000"/>
+          <w:szCs w:val="26"/>
+        </w:rPr>
+        <w:t xml:space="preserve"> </w:t>
+      </w:r>
+      <w:r>
+        <w:rPr>
+          <w:rFonts w:ascii="Consolas" w:hAnsi="Consolas" w:cs="Consolas"/>
+          <w:color w:val="800000"/>
+          <w:szCs w:val="26"/>
+        </w:rPr>
+        <w:t>sp_grantdbaccess</w:t>
+      </w:r>
+      <w:r>
+        <w:rPr>
+          <w:rFonts w:ascii="Consolas" w:hAnsi="Consolas" w:cs="Consolas"/>
+          <w:color w:val="0000FF"/>
+          <w:szCs w:val="26"/>
+        </w:rPr>
+        <w:t xml:space="preserve"> </w:t>
+      </w:r>
+      <w:r>
+        <w:rPr>
+          <w:rFonts w:ascii="Consolas" w:hAnsi="Consolas" w:cs="Consolas"/>
+          <w:color w:val="FF0000"/>
+          <w:szCs w:val="26"/>
+        </w:rPr>
+        <w:t>'Khach'</w:t>
+      </w:r>
+      <w:r>
+        <w:rPr>
+          <w:rFonts w:ascii="Consolas" w:hAnsi="Consolas" w:cs="Consolas"/>
+          <w:color w:val="808080"/>
+          <w:szCs w:val="26"/>
+        </w:rPr>
+        <w:t>,</w:t>
+      </w:r>
+      <w:r>
+        <w:rPr>
+          <w:rFonts w:ascii="Consolas" w:hAnsi="Consolas" w:cs="Consolas"/>
+          <w:color w:val="000000"/>
+          <w:szCs w:val="26"/>
+        </w:rPr>
+        <w:t xml:space="preserve"> </w:t>
+      </w:r>
+      <w:r>
+        <w:rPr>
+          <w:rFonts w:ascii="Consolas" w:hAnsi="Consolas" w:cs="Consolas"/>
+          <w:color w:val="FF0000"/>
+          <w:szCs w:val="26"/>
+        </w:rPr>
+        <w:t>'KhachhangA'</w:t>
+      </w:r>
+      <w:r>
+        <w:rPr>
+          <w:rFonts w:ascii="Consolas" w:hAnsi="Consolas" w:cs="Consolas"/>
+          <w:color w:val="808080"/>
+          <w:szCs w:val="26"/>
+        </w:rPr>
+        <w:t>;</w:t>
+      </w:r>
+    </w:p>
+    <w:p>
+      <w:pPr>
         <w:pStyle w:val="0LV2"/>
         <w:numPr>
           <w:ilvl w:val="1"/>
@@ -21757,6 +22397,248 @@
     </w:p>
     <w:p>
       <w:pPr>
+        <w:autoSpaceDE w:val="0"/>
+        <w:autoSpaceDN w:val="0"/>
+        <w:adjustRightInd w:val="0"/>
+        <w:spacing w:before="120" w:after="120" w:line="26" w:lineRule="atLeast"/>
+        <w:rPr>
+          <w:rFonts w:ascii="Consolas" w:eastAsiaTheme="minorHAnsi" w:hAnsi="Consolas" w:cs="Consolas"/>
+          <w:color w:val="000000"/>
+          <w:szCs w:val="26"/>
+        </w:rPr>
+      </w:pPr>
+      <w:r>
+        <w:rPr>
+          <w:rFonts w:ascii="Consolas" w:eastAsiaTheme="minorHAnsi" w:hAnsi="Consolas" w:cs="Consolas"/>
+          <w:color w:val="008000"/>
+          <w:szCs w:val="26"/>
+        </w:rPr>
+        <w:t>--Tạo role quyền Quản lý</w:t>
+      </w:r>
+    </w:p>
+    <w:p>
+      <w:pPr>
+        <w:autoSpaceDE w:val="0"/>
+        <w:autoSpaceDN w:val="0"/>
+        <w:adjustRightInd w:val="0"/>
+        <w:spacing w:before="120" w:after="120" w:line="26" w:lineRule="atLeast"/>
+        <w:rPr>
+          <w:rFonts w:ascii="Consolas" w:eastAsiaTheme="minorHAnsi" w:hAnsi="Consolas" w:cs="Consolas"/>
+          <w:color w:val="000000"/>
+          <w:szCs w:val="26"/>
+        </w:rPr>
+      </w:pPr>
+      <w:r>
+        <w:rPr>
+          <w:rFonts w:ascii="Consolas" w:eastAsiaTheme="minorHAnsi" w:hAnsi="Consolas" w:cs="Consolas"/>
+          <w:color w:val="0000FF"/>
+          <w:szCs w:val="26"/>
+        </w:rPr>
+        <w:t>EXEC</w:t>
+      </w:r>
+      <w:r>
+        <w:rPr>
+          <w:rFonts w:ascii="Consolas" w:eastAsiaTheme="minorHAnsi" w:hAnsi="Consolas" w:cs="Consolas"/>
+          <w:color w:val="000000"/>
+          <w:szCs w:val="26"/>
+        </w:rPr>
+        <w:t xml:space="preserve">  </w:t>
+      </w:r>
+      <w:r>
+        <w:rPr>
+          <w:rFonts w:ascii="Consolas" w:eastAsiaTheme="minorHAnsi" w:hAnsi="Consolas" w:cs="Consolas"/>
+          <w:color w:val="800000"/>
+          <w:szCs w:val="26"/>
+        </w:rPr>
+        <w:t>sp_addrole</w:t>
+      </w:r>
+      <w:r>
+        <w:rPr>
+          <w:rFonts w:ascii="Consolas" w:eastAsiaTheme="minorHAnsi" w:hAnsi="Consolas" w:cs="Consolas"/>
+          <w:color w:val="0000FF"/>
+          <w:szCs w:val="26"/>
+        </w:rPr>
+        <w:t xml:space="preserve"> </w:t>
+      </w:r>
+      <w:r>
+        <w:rPr>
+          <w:rFonts w:ascii="Consolas" w:eastAsiaTheme="minorHAnsi" w:hAnsi="Consolas" w:cs="Consolas"/>
+          <w:color w:val="FF0000"/>
+          <w:szCs w:val="26"/>
+        </w:rPr>
+        <w:t>'Wibu_Quanly'</w:t>
+      </w:r>
+      <w:r>
+        <w:rPr>
+          <w:rFonts w:ascii="Consolas" w:eastAsiaTheme="minorHAnsi" w:hAnsi="Consolas" w:cs="Consolas"/>
+          <w:color w:val="808080"/>
+          <w:szCs w:val="26"/>
+        </w:rPr>
+        <w:t>;</w:t>
+      </w:r>
+    </w:p>
+    <w:p>
+      <w:pPr>
+        <w:autoSpaceDE w:val="0"/>
+        <w:autoSpaceDN w:val="0"/>
+        <w:adjustRightInd w:val="0"/>
+        <w:spacing w:before="120" w:after="120" w:line="26" w:lineRule="atLeast"/>
+        <w:rPr>
+          <w:rFonts w:ascii="Consolas" w:eastAsiaTheme="minorHAnsi" w:hAnsi="Consolas" w:cs="Consolas"/>
+          <w:color w:val="000000"/>
+          <w:szCs w:val="26"/>
+        </w:rPr>
+      </w:pPr>
+      <w:r>
+        <w:rPr>
+          <w:rFonts w:ascii="Consolas" w:eastAsiaTheme="minorHAnsi" w:hAnsi="Consolas" w:cs="Consolas"/>
+          <w:color w:val="008000"/>
+          <w:szCs w:val="26"/>
+        </w:rPr>
+        <w:t>--Tạo role quyền Nhân viên</w:t>
+      </w:r>
+    </w:p>
+    <w:p>
+      <w:pPr>
+        <w:autoSpaceDE w:val="0"/>
+        <w:autoSpaceDN w:val="0"/>
+        <w:adjustRightInd w:val="0"/>
+        <w:spacing w:before="120" w:after="120" w:line="26" w:lineRule="atLeast"/>
+        <w:rPr>
+          <w:rFonts w:ascii="Consolas" w:eastAsiaTheme="minorHAnsi" w:hAnsi="Consolas" w:cs="Consolas"/>
+          <w:color w:val="000000"/>
+          <w:szCs w:val="26"/>
+        </w:rPr>
+      </w:pPr>
+      <w:r>
+        <w:rPr>
+          <w:rFonts w:ascii="Consolas" w:eastAsiaTheme="minorHAnsi" w:hAnsi="Consolas" w:cs="Consolas"/>
+          <w:color w:val="0000FF"/>
+          <w:szCs w:val="26"/>
+        </w:rPr>
+        <w:t>EXEC</w:t>
+      </w:r>
+      <w:r>
+        <w:rPr>
+          <w:rFonts w:ascii="Consolas" w:eastAsiaTheme="minorHAnsi" w:hAnsi="Consolas" w:cs="Consolas"/>
+          <w:color w:val="000000"/>
+          <w:szCs w:val="26"/>
+        </w:rPr>
+        <w:t xml:space="preserve"> </w:t>
+      </w:r>
+      <w:r>
+        <w:rPr>
+          <w:rFonts w:ascii="Consolas" w:eastAsiaTheme="minorHAnsi" w:hAnsi="Consolas" w:cs="Consolas"/>
+          <w:color w:val="800000"/>
+          <w:szCs w:val="26"/>
+        </w:rPr>
+        <w:t>sp_addrole</w:t>
+      </w:r>
+      <w:r>
+        <w:rPr>
+          <w:rFonts w:ascii="Consolas" w:eastAsiaTheme="minorHAnsi" w:hAnsi="Consolas" w:cs="Consolas"/>
+          <w:color w:val="0000FF"/>
+          <w:szCs w:val="26"/>
+        </w:rPr>
+        <w:t xml:space="preserve"> </w:t>
+      </w:r>
+      <w:r>
+        <w:rPr>
+          <w:rFonts w:ascii="Consolas" w:eastAsiaTheme="minorHAnsi" w:hAnsi="Consolas" w:cs="Consolas"/>
+          <w:color w:val="FF0000"/>
+          <w:szCs w:val="26"/>
+        </w:rPr>
+        <w:t>'Wibu_Nhanvien'</w:t>
+      </w:r>
+      <w:r>
+        <w:rPr>
+          <w:rFonts w:ascii="Consolas" w:eastAsiaTheme="minorHAnsi" w:hAnsi="Consolas" w:cs="Consolas"/>
+          <w:color w:val="808080"/>
+          <w:szCs w:val="26"/>
+        </w:rPr>
+        <w:t>;</w:t>
+      </w:r>
+    </w:p>
+    <w:p>
+      <w:pPr>
+        <w:autoSpaceDE w:val="0"/>
+        <w:autoSpaceDN w:val="0"/>
+        <w:adjustRightInd w:val="0"/>
+        <w:spacing w:before="120" w:after="120" w:line="26" w:lineRule="atLeast"/>
+        <w:rPr>
+          <w:rFonts w:ascii="Consolas" w:eastAsiaTheme="minorHAnsi" w:hAnsi="Consolas" w:cs="Consolas"/>
+          <w:color w:val="000000"/>
+          <w:szCs w:val="26"/>
+        </w:rPr>
+      </w:pPr>
+      <w:r>
+        <w:rPr>
+          <w:rFonts w:ascii="Consolas" w:eastAsiaTheme="minorHAnsi" w:hAnsi="Consolas" w:cs="Consolas"/>
+          <w:color w:val="008000"/>
+          <w:szCs w:val="26"/>
+        </w:rPr>
+        <w:t>--Tạo role quyền Khách hàng</w:t>
+      </w:r>
+    </w:p>
+    <w:p>
+      <w:pPr>
+        <w:pStyle w:val="0NOIDUNG"/>
+        <w:spacing w:before="120" w:after="120" w:line="26" w:lineRule="atLeast"/>
+        <w:rPr>
+          <w:szCs w:val="26"/>
+        </w:rPr>
+      </w:pPr>
+      <w:r>
+        <w:rPr>
+          <w:rFonts w:ascii="Consolas" w:hAnsi="Consolas" w:cs="Consolas"/>
+          <w:color w:val="0000FF"/>
+          <w:szCs w:val="26"/>
+        </w:rPr>
+        <w:t>EXEC</w:t>
+      </w:r>
+      <w:r>
+        <w:rPr>
+          <w:rFonts w:ascii="Consolas" w:hAnsi="Consolas" w:cs="Consolas"/>
+          <w:color w:val="000000"/>
+          <w:szCs w:val="26"/>
+        </w:rPr>
+        <w:t xml:space="preserve"> </w:t>
+      </w:r>
+      <w:r>
+        <w:rPr>
+          <w:rFonts w:ascii="Consolas" w:hAnsi="Consolas" w:cs="Consolas"/>
+          <w:color w:val="800000"/>
+          <w:szCs w:val="26"/>
+        </w:rPr>
+        <w:t>sp_addrole</w:t>
+      </w:r>
+      <w:r>
+        <w:rPr>
+          <w:rFonts w:ascii="Consolas" w:hAnsi="Consolas" w:cs="Consolas"/>
+          <w:color w:val="0000FF"/>
+          <w:szCs w:val="26"/>
+        </w:rPr>
+        <w:t xml:space="preserve"> </w:t>
+      </w:r>
+      <w:r>
+        <w:rPr>
+          <w:rFonts w:ascii="Consolas" w:hAnsi="Consolas" w:cs="Consolas"/>
+          <w:color w:val="FF0000"/>
+          <w:szCs w:val="26"/>
+        </w:rPr>
+        <w:t>'Wibu_Khach'</w:t>
+      </w:r>
+      <w:r>
+        <w:rPr>
+          <w:rFonts w:ascii="Consolas" w:hAnsi="Consolas" w:cs="Consolas"/>
+          <w:color w:val="808080"/>
+          <w:szCs w:val="26"/>
+        </w:rPr>
+        <w:t>;</w:t>
+      </w:r>
+    </w:p>
+    <w:p>
+      <w:pPr>
         <w:pStyle w:val="0LV2"/>
         <w:numPr>
           <w:ilvl w:val="1"/>
@@ -21768,8 +22650,2039 @@
       <w:r>
         <w:t>Gán quyền cho các role</w:t>
       </w:r>
+      <w:bookmarkStart w:id="119" w:name="_Toc92142839"/>
+      <w:bookmarkStart w:id="120" w:name="_Toc92464034"/>
       <w:bookmarkEnd w:id="117"/>
       <w:bookmarkEnd w:id="118"/>
+    </w:p>
+    <w:p>
+      <w:pPr>
+        <w:autoSpaceDE w:val="0"/>
+        <w:autoSpaceDN w:val="0"/>
+        <w:adjustRightInd w:val="0"/>
+        <w:spacing w:before="120" w:after="120" w:line="26" w:lineRule="atLeast"/>
+        <w:rPr>
+          <w:rFonts w:ascii="Consolas" w:eastAsiaTheme="minorHAnsi" w:hAnsi="Consolas" w:cs="Consolas"/>
+          <w:color w:val="000000"/>
+          <w:szCs w:val="26"/>
+        </w:rPr>
+      </w:pPr>
+      <w:r>
+        <w:rPr>
+          <w:rFonts w:ascii="Consolas" w:eastAsiaTheme="minorHAnsi" w:hAnsi="Consolas" w:cs="Consolas"/>
+          <w:color w:val="008000"/>
+          <w:szCs w:val="26"/>
+        </w:rPr>
+        <w:t>--Cấp quyền role Wibu_Quanly</w:t>
+      </w:r>
+    </w:p>
+    <w:p>
+      <w:pPr>
+        <w:autoSpaceDE w:val="0"/>
+        <w:autoSpaceDN w:val="0"/>
+        <w:adjustRightInd w:val="0"/>
+        <w:spacing w:before="120" w:after="120" w:line="26" w:lineRule="atLeast"/>
+        <w:rPr>
+          <w:rFonts w:ascii="Consolas" w:eastAsiaTheme="minorHAnsi" w:hAnsi="Consolas" w:cs="Consolas"/>
+          <w:color w:val="000000"/>
+          <w:szCs w:val="26"/>
+        </w:rPr>
+      </w:pPr>
+      <w:r>
+        <w:rPr>
+          <w:rFonts w:ascii="Consolas" w:eastAsiaTheme="minorHAnsi" w:hAnsi="Consolas" w:cs="Consolas"/>
+          <w:color w:val="0000FF"/>
+          <w:szCs w:val="26"/>
+        </w:rPr>
+        <w:t>GRANT</w:t>
+      </w:r>
+      <w:r>
+        <w:rPr>
+          <w:rFonts w:ascii="Consolas" w:eastAsiaTheme="minorHAnsi" w:hAnsi="Consolas" w:cs="Consolas"/>
+          <w:color w:val="000000"/>
+          <w:szCs w:val="26"/>
+        </w:rPr>
+        <w:t xml:space="preserve"> </w:t>
+      </w:r>
+      <w:r>
+        <w:rPr>
+          <w:rFonts w:ascii="Consolas" w:eastAsiaTheme="minorHAnsi" w:hAnsi="Consolas" w:cs="Consolas"/>
+          <w:color w:val="0000FF"/>
+          <w:szCs w:val="26"/>
+        </w:rPr>
+        <w:t>INSERT</w:t>
+      </w:r>
+      <w:r>
+        <w:rPr>
+          <w:rFonts w:ascii="Consolas" w:eastAsiaTheme="minorHAnsi" w:hAnsi="Consolas" w:cs="Consolas"/>
+          <w:color w:val="808080"/>
+          <w:szCs w:val="26"/>
+        </w:rPr>
+        <w:t>,</w:t>
+      </w:r>
+      <w:r>
+        <w:rPr>
+          <w:rFonts w:ascii="Consolas" w:eastAsiaTheme="minorHAnsi" w:hAnsi="Consolas" w:cs="Consolas"/>
+          <w:color w:val="000000"/>
+          <w:szCs w:val="26"/>
+        </w:rPr>
+        <w:t xml:space="preserve"> </w:t>
+      </w:r>
+      <w:r>
+        <w:rPr>
+          <w:rFonts w:ascii="Consolas" w:eastAsiaTheme="minorHAnsi" w:hAnsi="Consolas" w:cs="Consolas"/>
+          <w:color w:val="FF00FF"/>
+          <w:szCs w:val="26"/>
+        </w:rPr>
+        <w:t>UPDATE</w:t>
+      </w:r>
+      <w:r>
+        <w:rPr>
+          <w:rFonts w:ascii="Consolas" w:eastAsiaTheme="minorHAnsi" w:hAnsi="Consolas" w:cs="Consolas"/>
+          <w:color w:val="808080"/>
+          <w:szCs w:val="26"/>
+        </w:rPr>
+        <w:t>,</w:t>
+      </w:r>
+      <w:r>
+        <w:rPr>
+          <w:rFonts w:ascii="Consolas" w:eastAsiaTheme="minorHAnsi" w:hAnsi="Consolas" w:cs="Consolas"/>
+          <w:color w:val="000000"/>
+          <w:szCs w:val="26"/>
+        </w:rPr>
+        <w:t xml:space="preserve"> </w:t>
+      </w:r>
+      <w:r>
+        <w:rPr>
+          <w:rFonts w:ascii="Consolas" w:eastAsiaTheme="minorHAnsi" w:hAnsi="Consolas" w:cs="Consolas"/>
+          <w:color w:val="0000FF"/>
+          <w:szCs w:val="26"/>
+        </w:rPr>
+        <w:t>DELETE</w:t>
+      </w:r>
+      <w:r>
+        <w:rPr>
+          <w:rFonts w:ascii="Consolas" w:eastAsiaTheme="minorHAnsi" w:hAnsi="Consolas" w:cs="Consolas"/>
+          <w:color w:val="000000"/>
+          <w:szCs w:val="26"/>
+        </w:rPr>
+        <w:t xml:space="preserve"> </w:t>
+      </w:r>
+      <w:r>
+        <w:rPr>
+          <w:rFonts w:ascii="Consolas" w:eastAsiaTheme="minorHAnsi" w:hAnsi="Consolas" w:cs="Consolas"/>
+          <w:color w:val="0000FF"/>
+          <w:szCs w:val="26"/>
+        </w:rPr>
+        <w:t>ON</w:t>
+      </w:r>
+      <w:r>
+        <w:rPr>
+          <w:rFonts w:ascii="Consolas" w:eastAsiaTheme="minorHAnsi" w:hAnsi="Consolas" w:cs="Consolas"/>
+          <w:color w:val="000000"/>
+          <w:szCs w:val="26"/>
+        </w:rPr>
+        <w:t xml:space="preserve"> LOAI </w:t>
+      </w:r>
+      <w:r>
+        <w:rPr>
+          <w:rFonts w:ascii="Consolas" w:eastAsiaTheme="minorHAnsi" w:hAnsi="Consolas" w:cs="Consolas"/>
+          <w:color w:val="0000FF"/>
+          <w:szCs w:val="26"/>
+        </w:rPr>
+        <w:t>TO</w:t>
+      </w:r>
+      <w:r>
+        <w:rPr>
+          <w:rFonts w:ascii="Consolas" w:eastAsiaTheme="minorHAnsi" w:hAnsi="Consolas" w:cs="Consolas"/>
+          <w:color w:val="000000"/>
+          <w:szCs w:val="26"/>
+        </w:rPr>
+        <w:t xml:space="preserve"> Wibu_Quanly</w:t>
+      </w:r>
+    </w:p>
+    <w:p>
+      <w:pPr>
+        <w:autoSpaceDE w:val="0"/>
+        <w:autoSpaceDN w:val="0"/>
+        <w:adjustRightInd w:val="0"/>
+        <w:spacing w:before="120" w:after="120" w:line="26" w:lineRule="atLeast"/>
+        <w:rPr>
+          <w:rFonts w:ascii="Consolas" w:eastAsiaTheme="minorHAnsi" w:hAnsi="Consolas" w:cs="Consolas"/>
+          <w:color w:val="000000"/>
+          <w:szCs w:val="26"/>
+        </w:rPr>
+      </w:pPr>
+      <w:r>
+        <w:rPr>
+          <w:rFonts w:ascii="Consolas" w:eastAsiaTheme="minorHAnsi" w:hAnsi="Consolas" w:cs="Consolas"/>
+          <w:color w:val="0000FF"/>
+          <w:szCs w:val="26"/>
+        </w:rPr>
+        <w:t>GRANT</w:t>
+      </w:r>
+      <w:r>
+        <w:rPr>
+          <w:rFonts w:ascii="Consolas" w:eastAsiaTheme="minorHAnsi" w:hAnsi="Consolas" w:cs="Consolas"/>
+          <w:color w:val="000000"/>
+          <w:szCs w:val="26"/>
+        </w:rPr>
+        <w:t xml:space="preserve"> </w:t>
+      </w:r>
+      <w:r>
+        <w:rPr>
+          <w:rFonts w:ascii="Consolas" w:eastAsiaTheme="minorHAnsi" w:hAnsi="Consolas" w:cs="Consolas"/>
+          <w:color w:val="0000FF"/>
+          <w:szCs w:val="26"/>
+        </w:rPr>
+        <w:t>INSERT</w:t>
+      </w:r>
+      <w:r>
+        <w:rPr>
+          <w:rFonts w:ascii="Consolas" w:eastAsiaTheme="minorHAnsi" w:hAnsi="Consolas" w:cs="Consolas"/>
+          <w:color w:val="808080"/>
+          <w:szCs w:val="26"/>
+        </w:rPr>
+        <w:t>,</w:t>
+      </w:r>
+      <w:r>
+        <w:rPr>
+          <w:rFonts w:ascii="Consolas" w:eastAsiaTheme="minorHAnsi" w:hAnsi="Consolas" w:cs="Consolas"/>
+          <w:color w:val="000000"/>
+          <w:szCs w:val="26"/>
+        </w:rPr>
+        <w:t xml:space="preserve"> </w:t>
+      </w:r>
+      <w:r>
+        <w:rPr>
+          <w:rFonts w:ascii="Consolas" w:eastAsiaTheme="minorHAnsi" w:hAnsi="Consolas" w:cs="Consolas"/>
+          <w:color w:val="FF00FF"/>
+          <w:szCs w:val="26"/>
+        </w:rPr>
+        <w:t>UPDATE</w:t>
+      </w:r>
+      <w:r>
+        <w:rPr>
+          <w:rFonts w:ascii="Consolas" w:eastAsiaTheme="minorHAnsi" w:hAnsi="Consolas" w:cs="Consolas"/>
+          <w:color w:val="808080"/>
+          <w:szCs w:val="26"/>
+        </w:rPr>
+        <w:t>,</w:t>
+      </w:r>
+      <w:r>
+        <w:rPr>
+          <w:rFonts w:ascii="Consolas" w:eastAsiaTheme="minorHAnsi" w:hAnsi="Consolas" w:cs="Consolas"/>
+          <w:color w:val="000000"/>
+          <w:szCs w:val="26"/>
+        </w:rPr>
+        <w:t xml:space="preserve"> </w:t>
+      </w:r>
+      <w:r>
+        <w:rPr>
+          <w:rFonts w:ascii="Consolas" w:eastAsiaTheme="minorHAnsi" w:hAnsi="Consolas" w:cs="Consolas"/>
+          <w:color w:val="0000FF"/>
+          <w:szCs w:val="26"/>
+        </w:rPr>
+        <w:t>DELETE</w:t>
+      </w:r>
+      <w:r>
+        <w:rPr>
+          <w:rFonts w:ascii="Consolas" w:eastAsiaTheme="minorHAnsi" w:hAnsi="Consolas" w:cs="Consolas"/>
+          <w:color w:val="000000"/>
+          <w:szCs w:val="26"/>
+        </w:rPr>
+        <w:t xml:space="preserve"> </w:t>
+      </w:r>
+      <w:r>
+        <w:rPr>
+          <w:rFonts w:ascii="Consolas" w:eastAsiaTheme="minorHAnsi" w:hAnsi="Consolas" w:cs="Consolas"/>
+          <w:color w:val="0000FF"/>
+          <w:szCs w:val="26"/>
+        </w:rPr>
+        <w:t>ON</w:t>
+      </w:r>
+      <w:r>
+        <w:rPr>
+          <w:rFonts w:ascii="Consolas" w:eastAsiaTheme="minorHAnsi" w:hAnsi="Consolas" w:cs="Consolas"/>
+          <w:color w:val="000000"/>
+          <w:szCs w:val="26"/>
+        </w:rPr>
+        <w:t xml:space="preserve"> MONAN </w:t>
+      </w:r>
+      <w:r>
+        <w:rPr>
+          <w:rFonts w:ascii="Consolas" w:eastAsiaTheme="minorHAnsi" w:hAnsi="Consolas" w:cs="Consolas"/>
+          <w:color w:val="0000FF"/>
+          <w:szCs w:val="26"/>
+        </w:rPr>
+        <w:t>TO</w:t>
+      </w:r>
+      <w:r>
+        <w:rPr>
+          <w:rFonts w:ascii="Consolas" w:eastAsiaTheme="minorHAnsi" w:hAnsi="Consolas" w:cs="Consolas"/>
+          <w:color w:val="000000"/>
+          <w:szCs w:val="26"/>
+        </w:rPr>
+        <w:t xml:space="preserve"> Wibu_Quanly</w:t>
+      </w:r>
+    </w:p>
+    <w:p>
+      <w:pPr>
+        <w:autoSpaceDE w:val="0"/>
+        <w:autoSpaceDN w:val="0"/>
+        <w:adjustRightInd w:val="0"/>
+        <w:spacing w:before="120" w:after="120" w:line="26" w:lineRule="atLeast"/>
+        <w:rPr>
+          <w:rFonts w:ascii="Consolas" w:eastAsiaTheme="minorHAnsi" w:hAnsi="Consolas" w:cs="Consolas"/>
+          <w:color w:val="000000"/>
+          <w:szCs w:val="26"/>
+        </w:rPr>
+      </w:pPr>
+      <w:r>
+        <w:rPr>
+          <w:rFonts w:ascii="Consolas" w:eastAsiaTheme="minorHAnsi" w:hAnsi="Consolas" w:cs="Consolas"/>
+          <w:color w:val="0000FF"/>
+          <w:szCs w:val="26"/>
+        </w:rPr>
+        <w:t>GRANT</w:t>
+      </w:r>
+      <w:r>
+        <w:rPr>
+          <w:rFonts w:ascii="Consolas" w:eastAsiaTheme="minorHAnsi" w:hAnsi="Consolas" w:cs="Consolas"/>
+          <w:color w:val="000000"/>
+          <w:szCs w:val="26"/>
+        </w:rPr>
+        <w:t xml:space="preserve"> </w:t>
+      </w:r>
+      <w:r>
+        <w:rPr>
+          <w:rFonts w:ascii="Consolas" w:eastAsiaTheme="minorHAnsi" w:hAnsi="Consolas" w:cs="Consolas"/>
+          <w:color w:val="0000FF"/>
+          <w:szCs w:val="26"/>
+        </w:rPr>
+        <w:t>INSERT</w:t>
+      </w:r>
+      <w:r>
+        <w:rPr>
+          <w:rFonts w:ascii="Consolas" w:eastAsiaTheme="minorHAnsi" w:hAnsi="Consolas" w:cs="Consolas"/>
+          <w:color w:val="808080"/>
+          <w:szCs w:val="26"/>
+        </w:rPr>
+        <w:t>,</w:t>
+      </w:r>
+      <w:r>
+        <w:rPr>
+          <w:rFonts w:ascii="Consolas" w:eastAsiaTheme="minorHAnsi" w:hAnsi="Consolas" w:cs="Consolas"/>
+          <w:color w:val="000000"/>
+          <w:szCs w:val="26"/>
+        </w:rPr>
+        <w:t xml:space="preserve"> </w:t>
+      </w:r>
+      <w:r>
+        <w:rPr>
+          <w:rFonts w:ascii="Consolas" w:eastAsiaTheme="minorHAnsi" w:hAnsi="Consolas" w:cs="Consolas"/>
+          <w:color w:val="FF00FF"/>
+          <w:szCs w:val="26"/>
+        </w:rPr>
+        <w:t>UPDATE</w:t>
+      </w:r>
+      <w:r>
+        <w:rPr>
+          <w:rFonts w:ascii="Consolas" w:eastAsiaTheme="minorHAnsi" w:hAnsi="Consolas" w:cs="Consolas"/>
+          <w:color w:val="808080"/>
+          <w:szCs w:val="26"/>
+        </w:rPr>
+        <w:t>,</w:t>
+      </w:r>
+      <w:r>
+        <w:rPr>
+          <w:rFonts w:ascii="Consolas" w:eastAsiaTheme="minorHAnsi" w:hAnsi="Consolas" w:cs="Consolas"/>
+          <w:color w:val="000000"/>
+          <w:szCs w:val="26"/>
+        </w:rPr>
+        <w:t xml:space="preserve"> </w:t>
+      </w:r>
+      <w:r>
+        <w:rPr>
+          <w:rFonts w:ascii="Consolas" w:eastAsiaTheme="minorHAnsi" w:hAnsi="Consolas" w:cs="Consolas"/>
+          <w:color w:val="0000FF"/>
+          <w:szCs w:val="26"/>
+        </w:rPr>
+        <w:t>DELETE</w:t>
+      </w:r>
+      <w:r>
+        <w:rPr>
+          <w:rFonts w:ascii="Consolas" w:eastAsiaTheme="minorHAnsi" w:hAnsi="Consolas" w:cs="Consolas"/>
+          <w:color w:val="808080"/>
+          <w:szCs w:val="26"/>
+        </w:rPr>
+        <w:t>,</w:t>
+      </w:r>
+      <w:r>
+        <w:rPr>
+          <w:rFonts w:ascii="Consolas" w:eastAsiaTheme="minorHAnsi" w:hAnsi="Consolas" w:cs="Consolas"/>
+          <w:color w:val="000000"/>
+          <w:szCs w:val="26"/>
+        </w:rPr>
+        <w:t xml:space="preserve"> </w:t>
+      </w:r>
+      <w:r>
+        <w:rPr>
+          <w:rFonts w:ascii="Consolas" w:eastAsiaTheme="minorHAnsi" w:hAnsi="Consolas" w:cs="Consolas"/>
+          <w:color w:val="0000FF"/>
+          <w:szCs w:val="26"/>
+        </w:rPr>
+        <w:t>SELECT</w:t>
+      </w:r>
+      <w:r>
+        <w:rPr>
+          <w:rFonts w:ascii="Consolas" w:eastAsiaTheme="minorHAnsi" w:hAnsi="Consolas" w:cs="Consolas"/>
+          <w:color w:val="000000"/>
+          <w:szCs w:val="26"/>
+        </w:rPr>
+        <w:t xml:space="preserve"> </w:t>
+      </w:r>
+      <w:r>
+        <w:rPr>
+          <w:rFonts w:ascii="Consolas" w:eastAsiaTheme="minorHAnsi" w:hAnsi="Consolas" w:cs="Consolas"/>
+          <w:color w:val="0000FF"/>
+          <w:szCs w:val="26"/>
+        </w:rPr>
+        <w:t>ON</w:t>
+      </w:r>
+      <w:r>
+        <w:rPr>
+          <w:rFonts w:ascii="Consolas" w:eastAsiaTheme="minorHAnsi" w:hAnsi="Consolas" w:cs="Consolas"/>
+          <w:color w:val="000000"/>
+          <w:szCs w:val="26"/>
+        </w:rPr>
+        <w:t xml:space="preserve"> NHANVIEN </w:t>
+      </w:r>
+      <w:r>
+        <w:rPr>
+          <w:rFonts w:ascii="Consolas" w:eastAsiaTheme="minorHAnsi" w:hAnsi="Consolas" w:cs="Consolas"/>
+          <w:color w:val="0000FF"/>
+          <w:szCs w:val="26"/>
+        </w:rPr>
+        <w:t>TO</w:t>
+      </w:r>
+      <w:r>
+        <w:rPr>
+          <w:rFonts w:ascii="Consolas" w:eastAsiaTheme="minorHAnsi" w:hAnsi="Consolas" w:cs="Consolas"/>
+          <w:color w:val="000000"/>
+          <w:szCs w:val="26"/>
+        </w:rPr>
+        <w:t xml:space="preserve"> Wibu_Quanly</w:t>
+      </w:r>
+    </w:p>
+    <w:p>
+      <w:pPr>
+        <w:autoSpaceDE w:val="0"/>
+        <w:autoSpaceDN w:val="0"/>
+        <w:adjustRightInd w:val="0"/>
+        <w:spacing w:before="120" w:after="120" w:line="26" w:lineRule="atLeast"/>
+        <w:rPr>
+          <w:rFonts w:ascii="Consolas" w:eastAsiaTheme="minorHAnsi" w:hAnsi="Consolas" w:cs="Consolas"/>
+          <w:color w:val="000000"/>
+          <w:szCs w:val="26"/>
+        </w:rPr>
+      </w:pPr>
+      <w:r>
+        <w:rPr>
+          <w:rFonts w:ascii="Consolas" w:eastAsiaTheme="minorHAnsi" w:hAnsi="Consolas" w:cs="Consolas"/>
+          <w:color w:val="0000FF"/>
+          <w:szCs w:val="26"/>
+        </w:rPr>
+        <w:t>GRANT</w:t>
+      </w:r>
+      <w:r>
+        <w:rPr>
+          <w:rFonts w:ascii="Consolas" w:eastAsiaTheme="minorHAnsi" w:hAnsi="Consolas" w:cs="Consolas"/>
+          <w:color w:val="000000"/>
+          <w:szCs w:val="26"/>
+        </w:rPr>
+        <w:t xml:space="preserve"> </w:t>
+      </w:r>
+      <w:r>
+        <w:rPr>
+          <w:rFonts w:ascii="Consolas" w:eastAsiaTheme="minorHAnsi" w:hAnsi="Consolas" w:cs="Consolas"/>
+          <w:color w:val="0000FF"/>
+          <w:szCs w:val="26"/>
+        </w:rPr>
+        <w:t>SELECT</w:t>
+      </w:r>
+      <w:r>
+        <w:rPr>
+          <w:rFonts w:ascii="Consolas" w:eastAsiaTheme="minorHAnsi" w:hAnsi="Consolas" w:cs="Consolas"/>
+          <w:color w:val="000000"/>
+          <w:szCs w:val="26"/>
+        </w:rPr>
+        <w:t xml:space="preserve"> </w:t>
+      </w:r>
+      <w:r>
+        <w:rPr>
+          <w:rFonts w:ascii="Consolas" w:eastAsiaTheme="minorHAnsi" w:hAnsi="Consolas" w:cs="Consolas"/>
+          <w:color w:val="0000FF"/>
+          <w:szCs w:val="26"/>
+        </w:rPr>
+        <w:t>ON</w:t>
+      </w:r>
+      <w:r>
+        <w:rPr>
+          <w:rFonts w:ascii="Consolas" w:eastAsiaTheme="minorHAnsi" w:hAnsi="Consolas" w:cs="Consolas"/>
+          <w:color w:val="000000"/>
+          <w:szCs w:val="26"/>
+        </w:rPr>
+        <w:t xml:space="preserve"> KHACHHANG </w:t>
+      </w:r>
+      <w:r>
+        <w:rPr>
+          <w:rFonts w:ascii="Consolas" w:eastAsiaTheme="minorHAnsi" w:hAnsi="Consolas" w:cs="Consolas"/>
+          <w:color w:val="0000FF"/>
+          <w:szCs w:val="26"/>
+        </w:rPr>
+        <w:t>TO</w:t>
+      </w:r>
+      <w:r>
+        <w:rPr>
+          <w:rFonts w:ascii="Consolas" w:eastAsiaTheme="minorHAnsi" w:hAnsi="Consolas" w:cs="Consolas"/>
+          <w:color w:val="000000"/>
+          <w:szCs w:val="26"/>
+        </w:rPr>
+        <w:t xml:space="preserve"> Wibu_Quanly</w:t>
+      </w:r>
+    </w:p>
+    <w:p>
+      <w:pPr>
+        <w:autoSpaceDE w:val="0"/>
+        <w:autoSpaceDN w:val="0"/>
+        <w:adjustRightInd w:val="0"/>
+        <w:spacing w:before="120" w:after="120" w:line="26" w:lineRule="atLeast"/>
+        <w:rPr>
+          <w:rFonts w:ascii="Consolas" w:eastAsiaTheme="minorHAnsi" w:hAnsi="Consolas" w:cs="Consolas"/>
+          <w:color w:val="000000"/>
+          <w:szCs w:val="26"/>
+        </w:rPr>
+      </w:pPr>
+      <w:r>
+        <w:rPr>
+          <w:rFonts w:ascii="Consolas" w:eastAsiaTheme="minorHAnsi" w:hAnsi="Consolas" w:cs="Consolas"/>
+          <w:color w:val="0000FF"/>
+          <w:szCs w:val="26"/>
+        </w:rPr>
+        <w:t>GRANT</w:t>
+      </w:r>
+      <w:r>
+        <w:rPr>
+          <w:rFonts w:ascii="Consolas" w:eastAsiaTheme="minorHAnsi" w:hAnsi="Consolas" w:cs="Consolas"/>
+          <w:color w:val="000000"/>
+          <w:szCs w:val="26"/>
+        </w:rPr>
+        <w:t xml:space="preserve"> </w:t>
+      </w:r>
+      <w:r>
+        <w:rPr>
+          <w:rFonts w:ascii="Consolas" w:eastAsiaTheme="minorHAnsi" w:hAnsi="Consolas" w:cs="Consolas"/>
+          <w:color w:val="0000FF"/>
+          <w:szCs w:val="26"/>
+        </w:rPr>
+        <w:t>SELECT</w:t>
+      </w:r>
+      <w:r>
+        <w:rPr>
+          <w:rFonts w:ascii="Consolas" w:eastAsiaTheme="minorHAnsi" w:hAnsi="Consolas" w:cs="Consolas"/>
+          <w:color w:val="000000"/>
+          <w:szCs w:val="26"/>
+        </w:rPr>
+        <w:t xml:space="preserve"> </w:t>
+      </w:r>
+      <w:r>
+        <w:rPr>
+          <w:rFonts w:ascii="Consolas" w:eastAsiaTheme="minorHAnsi" w:hAnsi="Consolas" w:cs="Consolas"/>
+          <w:color w:val="0000FF"/>
+          <w:szCs w:val="26"/>
+        </w:rPr>
+        <w:t>ON</w:t>
+      </w:r>
+      <w:r>
+        <w:rPr>
+          <w:rFonts w:ascii="Consolas" w:eastAsiaTheme="minorHAnsi" w:hAnsi="Consolas" w:cs="Consolas"/>
+          <w:color w:val="000000"/>
+          <w:szCs w:val="26"/>
+        </w:rPr>
+        <w:t xml:space="preserve"> DONDATHANG </w:t>
+      </w:r>
+      <w:r>
+        <w:rPr>
+          <w:rFonts w:ascii="Consolas" w:eastAsiaTheme="minorHAnsi" w:hAnsi="Consolas" w:cs="Consolas"/>
+          <w:color w:val="0000FF"/>
+          <w:szCs w:val="26"/>
+        </w:rPr>
+        <w:t>TO</w:t>
+      </w:r>
+      <w:r>
+        <w:rPr>
+          <w:rFonts w:ascii="Consolas" w:eastAsiaTheme="minorHAnsi" w:hAnsi="Consolas" w:cs="Consolas"/>
+          <w:color w:val="000000"/>
+          <w:szCs w:val="26"/>
+        </w:rPr>
+        <w:t xml:space="preserve"> Wibu_Quanly</w:t>
+      </w:r>
+    </w:p>
+    <w:p>
+      <w:pPr>
+        <w:autoSpaceDE w:val="0"/>
+        <w:autoSpaceDN w:val="0"/>
+        <w:adjustRightInd w:val="0"/>
+        <w:spacing w:before="120" w:after="120" w:line="26" w:lineRule="atLeast"/>
+        <w:rPr>
+          <w:rFonts w:ascii="Consolas" w:eastAsiaTheme="minorHAnsi" w:hAnsi="Consolas" w:cs="Consolas"/>
+          <w:color w:val="000000"/>
+          <w:szCs w:val="26"/>
+        </w:rPr>
+      </w:pPr>
+      <w:r>
+        <w:rPr>
+          <w:rFonts w:ascii="Consolas" w:eastAsiaTheme="minorHAnsi" w:hAnsi="Consolas" w:cs="Consolas"/>
+          <w:color w:val="0000FF"/>
+          <w:szCs w:val="26"/>
+        </w:rPr>
+        <w:t>GRANT</w:t>
+      </w:r>
+      <w:r>
+        <w:rPr>
+          <w:rFonts w:ascii="Consolas" w:eastAsiaTheme="minorHAnsi" w:hAnsi="Consolas" w:cs="Consolas"/>
+          <w:color w:val="000000"/>
+          <w:szCs w:val="26"/>
+        </w:rPr>
+        <w:t xml:space="preserve"> </w:t>
+      </w:r>
+      <w:r>
+        <w:rPr>
+          <w:rFonts w:ascii="Consolas" w:eastAsiaTheme="minorHAnsi" w:hAnsi="Consolas" w:cs="Consolas"/>
+          <w:color w:val="0000FF"/>
+          <w:szCs w:val="26"/>
+        </w:rPr>
+        <w:t>SELECT</w:t>
+      </w:r>
+      <w:r>
+        <w:rPr>
+          <w:rFonts w:ascii="Consolas" w:eastAsiaTheme="minorHAnsi" w:hAnsi="Consolas" w:cs="Consolas"/>
+          <w:color w:val="000000"/>
+          <w:szCs w:val="26"/>
+        </w:rPr>
+        <w:t xml:space="preserve"> </w:t>
+      </w:r>
+      <w:r>
+        <w:rPr>
+          <w:rFonts w:ascii="Consolas" w:eastAsiaTheme="minorHAnsi" w:hAnsi="Consolas" w:cs="Consolas"/>
+          <w:color w:val="0000FF"/>
+          <w:szCs w:val="26"/>
+        </w:rPr>
+        <w:t>ON</w:t>
+      </w:r>
+      <w:r>
+        <w:rPr>
+          <w:rFonts w:ascii="Consolas" w:eastAsiaTheme="minorHAnsi" w:hAnsi="Consolas" w:cs="Consolas"/>
+          <w:color w:val="000000"/>
+          <w:szCs w:val="26"/>
+        </w:rPr>
+        <w:t xml:space="preserve"> CHITIETDATHANG </w:t>
+      </w:r>
+      <w:r>
+        <w:rPr>
+          <w:rFonts w:ascii="Consolas" w:eastAsiaTheme="minorHAnsi" w:hAnsi="Consolas" w:cs="Consolas"/>
+          <w:color w:val="0000FF"/>
+          <w:szCs w:val="26"/>
+        </w:rPr>
+        <w:t>TO</w:t>
+      </w:r>
+      <w:r>
+        <w:rPr>
+          <w:rFonts w:ascii="Consolas" w:eastAsiaTheme="minorHAnsi" w:hAnsi="Consolas" w:cs="Consolas"/>
+          <w:color w:val="000000"/>
+          <w:szCs w:val="26"/>
+        </w:rPr>
+        <w:t xml:space="preserve"> Wibu_Quanly</w:t>
+      </w:r>
+    </w:p>
+    <w:p>
+      <w:pPr>
+        <w:autoSpaceDE w:val="0"/>
+        <w:autoSpaceDN w:val="0"/>
+        <w:adjustRightInd w:val="0"/>
+        <w:spacing w:before="120" w:after="120" w:line="26" w:lineRule="atLeast"/>
+        <w:rPr>
+          <w:rFonts w:ascii="Consolas" w:eastAsiaTheme="minorHAnsi" w:hAnsi="Consolas" w:cs="Consolas"/>
+          <w:color w:val="000000"/>
+          <w:szCs w:val="26"/>
+        </w:rPr>
+      </w:pPr>
+      <w:r>
+        <w:rPr>
+          <w:rFonts w:ascii="Consolas" w:eastAsiaTheme="minorHAnsi" w:hAnsi="Consolas" w:cs="Consolas"/>
+          <w:color w:val="0000FF"/>
+          <w:szCs w:val="26"/>
+        </w:rPr>
+        <w:t>GRANT</w:t>
+      </w:r>
+      <w:r>
+        <w:rPr>
+          <w:rFonts w:ascii="Consolas" w:eastAsiaTheme="minorHAnsi" w:hAnsi="Consolas" w:cs="Consolas"/>
+          <w:color w:val="000000"/>
+          <w:szCs w:val="26"/>
+        </w:rPr>
+        <w:t xml:space="preserve"> </w:t>
+      </w:r>
+      <w:r>
+        <w:rPr>
+          <w:rFonts w:ascii="Consolas" w:eastAsiaTheme="minorHAnsi" w:hAnsi="Consolas" w:cs="Consolas"/>
+          <w:color w:val="FF00FF"/>
+          <w:szCs w:val="26"/>
+        </w:rPr>
+        <w:t>UPDATE</w:t>
+      </w:r>
+      <w:r>
+        <w:rPr>
+          <w:rFonts w:ascii="Consolas" w:eastAsiaTheme="minorHAnsi" w:hAnsi="Consolas" w:cs="Consolas"/>
+          <w:color w:val="000000"/>
+          <w:szCs w:val="26"/>
+        </w:rPr>
+        <w:t xml:space="preserve">[Mucgiagiam] </w:t>
+      </w:r>
+      <w:r>
+        <w:rPr>
+          <w:rFonts w:ascii="Consolas" w:eastAsiaTheme="minorHAnsi" w:hAnsi="Consolas" w:cs="Consolas"/>
+          <w:color w:val="0000FF"/>
+          <w:szCs w:val="26"/>
+        </w:rPr>
+        <w:t>ON</w:t>
+      </w:r>
+      <w:r>
+        <w:rPr>
+          <w:rFonts w:ascii="Consolas" w:eastAsiaTheme="minorHAnsi" w:hAnsi="Consolas" w:cs="Consolas"/>
+          <w:color w:val="000000"/>
+          <w:szCs w:val="26"/>
+        </w:rPr>
+        <w:t xml:space="preserve"> CHITIETDATHANG </w:t>
+      </w:r>
+      <w:r>
+        <w:rPr>
+          <w:rFonts w:ascii="Consolas" w:eastAsiaTheme="minorHAnsi" w:hAnsi="Consolas" w:cs="Consolas"/>
+          <w:color w:val="0000FF"/>
+          <w:szCs w:val="26"/>
+        </w:rPr>
+        <w:t>TO</w:t>
+      </w:r>
+      <w:r>
+        <w:rPr>
+          <w:rFonts w:ascii="Consolas" w:eastAsiaTheme="minorHAnsi" w:hAnsi="Consolas" w:cs="Consolas"/>
+          <w:color w:val="000000"/>
+          <w:szCs w:val="26"/>
+        </w:rPr>
+        <w:t xml:space="preserve"> Wibu_Quanly</w:t>
+      </w:r>
+    </w:p>
+    <w:p>
+      <w:pPr>
+        <w:autoSpaceDE w:val="0"/>
+        <w:autoSpaceDN w:val="0"/>
+        <w:adjustRightInd w:val="0"/>
+        <w:spacing w:before="120" w:after="120" w:line="26" w:lineRule="atLeast"/>
+        <w:rPr>
+          <w:rFonts w:ascii="Consolas" w:eastAsiaTheme="minorHAnsi" w:hAnsi="Consolas" w:cs="Consolas"/>
+          <w:color w:val="000000"/>
+          <w:szCs w:val="26"/>
+        </w:rPr>
+      </w:pPr>
+      <w:r>
+        <w:rPr>
+          <w:rFonts w:ascii="Consolas" w:eastAsiaTheme="minorHAnsi" w:hAnsi="Consolas" w:cs="Consolas"/>
+          <w:color w:val="008000"/>
+          <w:szCs w:val="26"/>
+        </w:rPr>
+        <w:t>--Cấp quyền role Wibu_Nhanvien</w:t>
+      </w:r>
+    </w:p>
+    <w:p>
+      <w:pPr>
+        <w:autoSpaceDE w:val="0"/>
+        <w:autoSpaceDN w:val="0"/>
+        <w:adjustRightInd w:val="0"/>
+        <w:spacing w:before="120" w:after="120" w:line="26" w:lineRule="atLeast"/>
+        <w:rPr>
+          <w:rFonts w:ascii="Consolas" w:eastAsiaTheme="minorHAnsi" w:hAnsi="Consolas" w:cs="Consolas"/>
+          <w:color w:val="000000"/>
+          <w:szCs w:val="26"/>
+        </w:rPr>
+      </w:pPr>
+      <w:r>
+        <w:rPr>
+          <w:rFonts w:ascii="Consolas" w:eastAsiaTheme="minorHAnsi" w:hAnsi="Consolas" w:cs="Consolas"/>
+          <w:color w:val="0000FF"/>
+          <w:szCs w:val="26"/>
+        </w:rPr>
+        <w:t>GRANT</w:t>
+      </w:r>
+      <w:r>
+        <w:rPr>
+          <w:rFonts w:ascii="Consolas" w:eastAsiaTheme="minorHAnsi" w:hAnsi="Consolas" w:cs="Consolas"/>
+          <w:color w:val="000000"/>
+          <w:szCs w:val="26"/>
+        </w:rPr>
+        <w:t xml:space="preserve"> </w:t>
+      </w:r>
+      <w:r>
+        <w:rPr>
+          <w:rFonts w:ascii="Consolas" w:eastAsiaTheme="minorHAnsi" w:hAnsi="Consolas" w:cs="Consolas"/>
+          <w:color w:val="0000FF"/>
+          <w:szCs w:val="26"/>
+        </w:rPr>
+        <w:t>SELECT</w:t>
+      </w:r>
+      <w:r>
+        <w:rPr>
+          <w:rFonts w:ascii="Consolas" w:eastAsiaTheme="minorHAnsi" w:hAnsi="Consolas" w:cs="Consolas"/>
+          <w:color w:val="000000"/>
+          <w:szCs w:val="26"/>
+        </w:rPr>
+        <w:t xml:space="preserve"> </w:t>
+      </w:r>
+      <w:r>
+        <w:rPr>
+          <w:rFonts w:ascii="Consolas" w:eastAsiaTheme="minorHAnsi" w:hAnsi="Consolas" w:cs="Consolas"/>
+          <w:color w:val="0000FF"/>
+          <w:szCs w:val="26"/>
+        </w:rPr>
+        <w:t>ON</w:t>
+      </w:r>
+      <w:r>
+        <w:rPr>
+          <w:rFonts w:ascii="Consolas" w:eastAsiaTheme="minorHAnsi" w:hAnsi="Consolas" w:cs="Consolas"/>
+          <w:color w:val="000000"/>
+          <w:szCs w:val="26"/>
+        </w:rPr>
+        <w:t xml:space="preserve"> DONDATHANG </w:t>
+      </w:r>
+      <w:r>
+        <w:rPr>
+          <w:rFonts w:ascii="Consolas" w:eastAsiaTheme="minorHAnsi" w:hAnsi="Consolas" w:cs="Consolas"/>
+          <w:color w:val="0000FF"/>
+          <w:szCs w:val="26"/>
+        </w:rPr>
+        <w:t>TO</w:t>
+      </w:r>
+      <w:r>
+        <w:rPr>
+          <w:rFonts w:ascii="Consolas" w:eastAsiaTheme="minorHAnsi" w:hAnsi="Consolas" w:cs="Consolas"/>
+          <w:color w:val="000000"/>
+          <w:szCs w:val="26"/>
+        </w:rPr>
+        <w:t xml:space="preserve"> Wibu_Nhanvien</w:t>
+      </w:r>
+    </w:p>
+    <w:p>
+      <w:pPr>
+        <w:autoSpaceDE w:val="0"/>
+        <w:autoSpaceDN w:val="0"/>
+        <w:adjustRightInd w:val="0"/>
+        <w:spacing w:before="120" w:after="120" w:line="26" w:lineRule="atLeast"/>
+        <w:rPr>
+          <w:rFonts w:ascii="Consolas" w:eastAsiaTheme="minorHAnsi" w:hAnsi="Consolas" w:cs="Consolas"/>
+          <w:color w:val="000000"/>
+          <w:szCs w:val="26"/>
+        </w:rPr>
+      </w:pPr>
+      <w:r>
+        <w:rPr>
+          <w:rFonts w:ascii="Consolas" w:eastAsiaTheme="minorHAnsi" w:hAnsi="Consolas" w:cs="Consolas"/>
+          <w:color w:val="0000FF"/>
+          <w:szCs w:val="26"/>
+        </w:rPr>
+        <w:t>GRANT</w:t>
+      </w:r>
+      <w:r>
+        <w:rPr>
+          <w:rFonts w:ascii="Consolas" w:eastAsiaTheme="minorHAnsi" w:hAnsi="Consolas" w:cs="Consolas"/>
+          <w:color w:val="000000"/>
+          <w:szCs w:val="26"/>
+        </w:rPr>
+        <w:t xml:space="preserve"> </w:t>
+      </w:r>
+      <w:r>
+        <w:rPr>
+          <w:rFonts w:ascii="Consolas" w:eastAsiaTheme="minorHAnsi" w:hAnsi="Consolas" w:cs="Consolas"/>
+          <w:color w:val="0000FF"/>
+          <w:szCs w:val="26"/>
+        </w:rPr>
+        <w:t>SELECT</w:t>
+      </w:r>
+      <w:r>
+        <w:rPr>
+          <w:rFonts w:ascii="Consolas" w:eastAsiaTheme="minorHAnsi" w:hAnsi="Consolas" w:cs="Consolas"/>
+          <w:color w:val="000000"/>
+          <w:szCs w:val="26"/>
+        </w:rPr>
+        <w:t xml:space="preserve"> </w:t>
+      </w:r>
+      <w:r>
+        <w:rPr>
+          <w:rFonts w:ascii="Consolas" w:eastAsiaTheme="minorHAnsi" w:hAnsi="Consolas" w:cs="Consolas"/>
+          <w:color w:val="0000FF"/>
+          <w:szCs w:val="26"/>
+        </w:rPr>
+        <w:t>ON</w:t>
+      </w:r>
+      <w:r>
+        <w:rPr>
+          <w:rFonts w:ascii="Consolas" w:eastAsiaTheme="minorHAnsi" w:hAnsi="Consolas" w:cs="Consolas"/>
+          <w:color w:val="000000"/>
+          <w:szCs w:val="26"/>
+        </w:rPr>
+        <w:t xml:space="preserve"> CHITIETDATHANG </w:t>
+      </w:r>
+      <w:r>
+        <w:rPr>
+          <w:rFonts w:ascii="Consolas" w:eastAsiaTheme="minorHAnsi" w:hAnsi="Consolas" w:cs="Consolas"/>
+          <w:color w:val="0000FF"/>
+          <w:szCs w:val="26"/>
+        </w:rPr>
+        <w:t>TO</w:t>
+      </w:r>
+      <w:r>
+        <w:rPr>
+          <w:rFonts w:ascii="Consolas" w:eastAsiaTheme="minorHAnsi" w:hAnsi="Consolas" w:cs="Consolas"/>
+          <w:color w:val="000000"/>
+          <w:szCs w:val="26"/>
+        </w:rPr>
+        <w:t xml:space="preserve"> Wibu_Nhanvien</w:t>
+      </w:r>
+    </w:p>
+    <w:p>
+      <w:pPr>
+        <w:autoSpaceDE w:val="0"/>
+        <w:autoSpaceDN w:val="0"/>
+        <w:adjustRightInd w:val="0"/>
+        <w:spacing w:before="120" w:after="120" w:line="26" w:lineRule="atLeast"/>
+        <w:rPr>
+          <w:rFonts w:ascii="Consolas" w:eastAsiaTheme="minorHAnsi" w:hAnsi="Consolas" w:cs="Consolas"/>
+          <w:color w:val="000000"/>
+          <w:szCs w:val="26"/>
+        </w:rPr>
+      </w:pPr>
+      <w:r>
+        <w:rPr>
+          <w:rFonts w:ascii="Consolas" w:eastAsiaTheme="minorHAnsi" w:hAnsi="Consolas" w:cs="Consolas"/>
+          <w:color w:val="0000FF"/>
+          <w:szCs w:val="26"/>
+        </w:rPr>
+        <w:t>GRANT</w:t>
+      </w:r>
+      <w:r>
+        <w:rPr>
+          <w:rFonts w:ascii="Consolas" w:eastAsiaTheme="minorHAnsi" w:hAnsi="Consolas" w:cs="Consolas"/>
+          <w:color w:val="000000"/>
+          <w:szCs w:val="26"/>
+        </w:rPr>
+        <w:t xml:space="preserve">  </w:t>
+      </w:r>
+      <w:r>
+        <w:rPr>
+          <w:rFonts w:ascii="Consolas" w:eastAsiaTheme="minorHAnsi" w:hAnsi="Consolas" w:cs="Consolas"/>
+          <w:color w:val="FF00FF"/>
+          <w:szCs w:val="26"/>
+        </w:rPr>
+        <w:t>UPDATE</w:t>
+      </w:r>
+      <w:r>
+        <w:rPr>
+          <w:rFonts w:ascii="Consolas" w:eastAsiaTheme="minorHAnsi" w:hAnsi="Consolas" w:cs="Consolas"/>
+          <w:color w:val="000000"/>
+          <w:szCs w:val="26"/>
+        </w:rPr>
+        <w:t xml:space="preserve">[Thoigiangiaohang] </w:t>
+      </w:r>
+      <w:r>
+        <w:rPr>
+          <w:rFonts w:ascii="Consolas" w:eastAsiaTheme="minorHAnsi" w:hAnsi="Consolas" w:cs="Consolas"/>
+          <w:color w:val="0000FF"/>
+          <w:szCs w:val="26"/>
+        </w:rPr>
+        <w:t>ON</w:t>
+      </w:r>
+      <w:r>
+        <w:rPr>
+          <w:rFonts w:ascii="Consolas" w:eastAsiaTheme="minorHAnsi" w:hAnsi="Consolas" w:cs="Consolas"/>
+          <w:color w:val="000000"/>
+          <w:szCs w:val="26"/>
+        </w:rPr>
+        <w:t xml:space="preserve"> DONDATHANG </w:t>
+      </w:r>
+      <w:r>
+        <w:rPr>
+          <w:rFonts w:ascii="Consolas" w:eastAsiaTheme="minorHAnsi" w:hAnsi="Consolas" w:cs="Consolas"/>
+          <w:color w:val="0000FF"/>
+          <w:szCs w:val="26"/>
+        </w:rPr>
+        <w:t>TO</w:t>
+      </w:r>
+      <w:r>
+        <w:rPr>
+          <w:rFonts w:ascii="Consolas" w:eastAsiaTheme="minorHAnsi" w:hAnsi="Consolas" w:cs="Consolas"/>
+          <w:color w:val="000000"/>
+          <w:szCs w:val="26"/>
+        </w:rPr>
+        <w:t xml:space="preserve"> Wibu_Nhanvien</w:t>
+      </w:r>
+    </w:p>
+    <w:p>
+      <w:pPr>
+        <w:autoSpaceDE w:val="0"/>
+        <w:autoSpaceDN w:val="0"/>
+        <w:adjustRightInd w:val="0"/>
+        <w:spacing w:before="120" w:after="120" w:line="26" w:lineRule="atLeast"/>
+        <w:rPr>
+          <w:rFonts w:ascii="Consolas" w:eastAsiaTheme="minorHAnsi" w:hAnsi="Consolas" w:cs="Consolas"/>
+          <w:color w:val="000000"/>
+          <w:szCs w:val="26"/>
+        </w:rPr>
+      </w:pPr>
+      <w:r>
+        <w:rPr>
+          <w:rFonts w:ascii="Consolas" w:eastAsiaTheme="minorHAnsi" w:hAnsi="Consolas" w:cs="Consolas"/>
+          <w:color w:val="0000FF"/>
+          <w:szCs w:val="26"/>
+        </w:rPr>
+        <w:t>GRANT</w:t>
+      </w:r>
+      <w:r>
+        <w:rPr>
+          <w:rFonts w:ascii="Consolas" w:eastAsiaTheme="minorHAnsi" w:hAnsi="Consolas" w:cs="Consolas"/>
+          <w:color w:val="000000"/>
+          <w:szCs w:val="26"/>
+        </w:rPr>
+        <w:t xml:space="preserve">  </w:t>
+      </w:r>
+      <w:r>
+        <w:rPr>
+          <w:rFonts w:ascii="Consolas" w:eastAsiaTheme="minorHAnsi" w:hAnsi="Consolas" w:cs="Consolas"/>
+          <w:color w:val="FF00FF"/>
+          <w:szCs w:val="26"/>
+        </w:rPr>
+        <w:t>UPDATE</w:t>
+      </w:r>
+      <w:r>
+        <w:rPr>
+          <w:rFonts w:ascii="Consolas" w:eastAsiaTheme="minorHAnsi" w:hAnsi="Consolas" w:cs="Consolas"/>
+          <w:color w:val="000000"/>
+          <w:szCs w:val="26"/>
+        </w:rPr>
+        <w:t xml:space="preserve">[Thoigiangiaohang] </w:t>
+      </w:r>
+      <w:r>
+        <w:rPr>
+          <w:rFonts w:ascii="Consolas" w:eastAsiaTheme="minorHAnsi" w:hAnsi="Consolas" w:cs="Consolas"/>
+          <w:color w:val="0000FF"/>
+          <w:szCs w:val="26"/>
+        </w:rPr>
+        <w:t>ON</w:t>
+      </w:r>
+      <w:r>
+        <w:rPr>
+          <w:rFonts w:ascii="Consolas" w:eastAsiaTheme="minorHAnsi" w:hAnsi="Consolas" w:cs="Consolas"/>
+          <w:color w:val="000000"/>
+          <w:szCs w:val="26"/>
+        </w:rPr>
+        <w:t xml:space="preserve"> DONDATHANG </w:t>
+      </w:r>
+      <w:r>
+        <w:rPr>
+          <w:rFonts w:ascii="Consolas" w:eastAsiaTheme="minorHAnsi" w:hAnsi="Consolas" w:cs="Consolas"/>
+          <w:color w:val="0000FF"/>
+          <w:szCs w:val="26"/>
+        </w:rPr>
+        <w:t>TO</w:t>
+      </w:r>
+      <w:r>
+        <w:rPr>
+          <w:rFonts w:ascii="Consolas" w:eastAsiaTheme="minorHAnsi" w:hAnsi="Consolas" w:cs="Consolas"/>
+          <w:color w:val="000000"/>
+          <w:szCs w:val="26"/>
+        </w:rPr>
+        <w:t xml:space="preserve"> Wibu_Nhanvien</w:t>
+      </w:r>
+    </w:p>
+    <w:p>
+      <w:pPr>
+        <w:autoSpaceDE w:val="0"/>
+        <w:autoSpaceDN w:val="0"/>
+        <w:adjustRightInd w:val="0"/>
+        <w:spacing w:before="120" w:after="120" w:line="26" w:lineRule="atLeast"/>
+        <w:rPr>
+          <w:rFonts w:ascii="Consolas" w:eastAsiaTheme="minorHAnsi" w:hAnsi="Consolas" w:cs="Consolas"/>
+          <w:color w:val="000000"/>
+          <w:szCs w:val="26"/>
+        </w:rPr>
+      </w:pPr>
+      <w:r>
+        <w:rPr>
+          <w:rFonts w:ascii="Consolas" w:eastAsiaTheme="minorHAnsi" w:hAnsi="Consolas" w:cs="Consolas"/>
+          <w:color w:val="008000"/>
+          <w:szCs w:val="26"/>
+        </w:rPr>
+        <w:lastRenderedPageBreak/>
+        <w:t>--Cấp quyền role Wibu_Khach</w:t>
+      </w:r>
+    </w:p>
+    <w:p>
+      <w:pPr>
+        <w:pStyle w:val="0NOIDUNG"/>
+        <w:tabs>
+          <w:tab w:val="left" w:pos="6840"/>
+        </w:tabs>
+        <w:spacing w:before="120" w:after="120" w:line="26" w:lineRule="atLeast"/>
+        <w:rPr>
+          <w:rFonts w:ascii="Consolas" w:hAnsi="Consolas" w:cs="Consolas"/>
+          <w:color w:val="000000"/>
+          <w:szCs w:val="26"/>
+        </w:rPr>
+      </w:pPr>
+      <w:r>
+        <w:rPr>
+          <w:rFonts w:ascii="Consolas" w:hAnsi="Consolas" w:cs="Consolas"/>
+          <w:color w:val="0000FF"/>
+          <w:szCs w:val="26"/>
+        </w:rPr>
+        <w:t>GRANT</w:t>
+      </w:r>
+      <w:r>
+        <w:rPr>
+          <w:rFonts w:ascii="Consolas" w:hAnsi="Consolas" w:cs="Consolas"/>
+          <w:color w:val="000000"/>
+          <w:szCs w:val="26"/>
+        </w:rPr>
+        <w:t xml:space="preserve"> </w:t>
+      </w:r>
+      <w:r>
+        <w:rPr>
+          <w:rFonts w:ascii="Consolas" w:hAnsi="Consolas" w:cs="Consolas"/>
+          <w:color w:val="0000FF"/>
+          <w:szCs w:val="26"/>
+        </w:rPr>
+        <w:t>INSERT</w:t>
+      </w:r>
+      <w:r>
+        <w:rPr>
+          <w:rFonts w:ascii="Consolas" w:hAnsi="Consolas" w:cs="Consolas"/>
+          <w:color w:val="000000"/>
+          <w:szCs w:val="26"/>
+        </w:rPr>
+        <w:t xml:space="preserve"> </w:t>
+      </w:r>
+      <w:r>
+        <w:rPr>
+          <w:rFonts w:ascii="Consolas" w:hAnsi="Consolas" w:cs="Consolas"/>
+          <w:color w:val="0000FF"/>
+          <w:szCs w:val="26"/>
+        </w:rPr>
+        <w:t>ON</w:t>
+      </w:r>
+      <w:r>
+        <w:rPr>
+          <w:rFonts w:ascii="Consolas" w:hAnsi="Consolas" w:cs="Consolas"/>
+          <w:color w:val="000000"/>
+          <w:szCs w:val="26"/>
+        </w:rPr>
+        <w:t xml:space="preserve"> CHITIETDATHANG </w:t>
+      </w:r>
+      <w:r>
+        <w:rPr>
+          <w:rFonts w:ascii="Consolas" w:hAnsi="Consolas" w:cs="Consolas"/>
+          <w:color w:val="0000FF"/>
+          <w:szCs w:val="26"/>
+        </w:rPr>
+        <w:t>TO</w:t>
+      </w:r>
+      <w:r>
+        <w:rPr>
+          <w:rFonts w:ascii="Consolas" w:hAnsi="Consolas" w:cs="Consolas"/>
+          <w:color w:val="000000"/>
+          <w:szCs w:val="26"/>
+        </w:rPr>
+        <w:t xml:space="preserve"> Wibu_Khach</w:t>
+      </w:r>
+      <w:r>
+        <w:rPr>
+          <w:rFonts w:ascii="Consolas" w:hAnsi="Consolas" w:cs="Consolas"/>
+          <w:color w:val="000000"/>
+          <w:szCs w:val="26"/>
+        </w:rPr>
+        <w:tab/>
+      </w:r>
+    </w:p>
+    <w:p>
+      <w:pPr>
+        <w:pStyle w:val="0LV2"/>
+        <w:numPr>
+          <w:ilvl w:val="1"/>
+          <w:numId w:val="1"/>
+        </w:numPr>
+      </w:pPr>
+      <w:r>
+        <w:t>Phân quyền đối tượng</w:t>
+      </w:r>
+    </w:p>
+    <w:p>
+      <w:pPr>
+        <w:autoSpaceDE w:val="0"/>
+        <w:autoSpaceDN w:val="0"/>
+        <w:adjustRightInd w:val="0"/>
+        <w:spacing w:before="120" w:after="120" w:line="26" w:lineRule="atLeast"/>
+        <w:rPr>
+          <w:rFonts w:ascii="Consolas" w:eastAsiaTheme="minorHAnsi" w:hAnsi="Consolas" w:cs="Consolas"/>
+          <w:color w:val="000000"/>
+          <w:szCs w:val="26"/>
+        </w:rPr>
+      </w:pPr>
+      <w:r>
+        <w:rPr>
+          <w:rFonts w:ascii="Consolas" w:eastAsiaTheme="minorHAnsi" w:hAnsi="Consolas" w:cs="Consolas"/>
+          <w:color w:val="008000"/>
+          <w:szCs w:val="26"/>
+        </w:rPr>
+        <w:t>--Các quyền chung</w:t>
+      </w:r>
+    </w:p>
+    <w:p>
+      <w:pPr>
+        <w:autoSpaceDE w:val="0"/>
+        <w:autoSpaceDN w:val="0"/>
+        <w:adjustRightInd w:val="0"/>
+        <w:spacing w:before="120" w:after="120" w:line="26" w:lineRule="atLeast"/>
+        <w:rPr>
+          <w:rFonts w:ascii="Consolas" w:eastAsiaTheme="minorHAnsi" w:hAnsi="Consolas" w:cs="Consolas"/>
+          <w:color w:val="000000"/>
+          <w:szCs w:val="26"/>
+        </w:rPr>
+      </w:pPr>
+      <w:r>
+        <w:rPr>
+          <w:rFonts w:ascii="Consolas" w:eastAsiaTheme="minorHAnsi" w:hAnsi="Consolas" w:cs="Consolas"/>
+          <w:color w:val="000000"/>
+          <w:szCs w:val="26"/>
+        </w:rPr>
+        <w:tab/>
+      </w:r>
+      <w:r>
+        <w:rPr>
+          <w:rFonts w:ascii="Consolas" w:eastAsiaTheme="minorHAnsi" w:hAnsi="Consolas" w:cs="Consolas"/>
+          <w:color w:val="0000FF"/>
+          <w:szCs w:val="26"/>
+        </w:rPr>
+        <w:t>GRANT</w:t>
+      </w:r>
+      <w:r>
+        <w:rPr>
+          <w:rFonts w:ascii="Consolas" w:eastAsiaTheme="minorHAnsi" w:hAnsi="Consolas" w:cs="Consolas"/>
+          <w:color w:val="000000"/>
+          <w:szCs w:val="26"/>
+        </w:rPr>
+        <w:t xml:space="preserve"> </w:t>
+      </w:r>
+      <w:r>
+        <w:rPr>
+          <w:rFonts w:ascii="Consolas" w:eastAsiaTheme="minorHAnsi" w:hAnsi="Consolas" w:cs="Consolas"/>
+          <w:color w:val="0000FF"/>
+          <w:szCs w:val="26"/>
+        </w:rPr>
+        <w:t>SELECT</w:t>
+      </w:r>
+      <w:r>
+        <w:rPr>
+          <w:rFonts w:ascii="Consolas" w:eastAsiaTheme="minorHAnsi" w:hAnsi="Consolas" w:cs="Consolas"/>
+          <w:color w:val="000000"/>
+          <w:szCs w:val="26"/>
+        </w:rPr>
+        <w:t xml:space="preserve"> </w:t>
+      </w:r>
+      <w:r>
+        <w:rPr>
+          <w:rFonts w:ascii="Consolas" w:eastAsiaTheme="minorHAnsi" w:hAnsi="Consolas" w:cs="Consolas"/>
+          <w:color w:val="0000FF"/>
+          <w:szCs w:val="26"/>
+        </w:rPr>
+        <w:t>ON</w:t>
+      </w:r>
+      <w:r>
+        <w:rPr>
+          <w:rFonts w:ascii="Consolas" w:eastAsiaTheme="minorHAnsi" w:hAnsi="Consolas" w:cs="Consolas"/>
+          <w:color w:val="000000"/>
+          <w:szCs w:val="26"/>
+        </w:rPr>
+        <w:t xml:space="preserve"> LOAI </w:t>
+      </w:r>
+      <w:r>
+        <w:rPr>
+          <w:rFonts w:ascii="Consolas" w:eastAsiaTheme="minorHAnsi" w:hAnsi="Consolas" w:cs="Consolas"/>
+          <w:color w:val="0000FF"/>
+          <w:szCs w:val="26"/>
+        </w:rPr>
+        <w:t>TO</w:t>
+      </w:r>
+      <w:r>
+        <w:rPr>
+          <w:rFonts w:ascii="Consolas" w:eastAsiaTheme="minorHAnsi" w:hAnsi="Consolas" w:cs="Consolas"/>
+          <w:color w:val="000000"/>
+          <w:szCs w:val="26"/>
+        </w:rPr>
+        <w:t xml:space="preserve"> </w:t>
+      </w:r>
+      <w:r>
+        <w:rPr>
+          <w:rFonts w:ascii="Consolas" w:eastAsiaTheme="minorHAnsi" w:hAnsi="Consolas" w:cs="Consolas"/>
+          <w:color w:val="0000FF"/>
+          <w:szCs w:val="26"/>
+        </w:rPr>
+        <w:t>PUBLIC</w:t>
+      </w:r>
+    </w:p>
+    <w:p>
+      <w:pPr>
+        <w:autoSpaceDE w:val="0"/>
+        <w:autoSpaceDN w:val="0"/>
+        <w:adjustRightInd w:val="0"/>
+        <w:spacing w:before="120" w:after="120" w:line="26" w:lineRule="atLeast"/>
+        <w:rPr>
+          <w:rFonts w:ascii="Consolas" w:eastAsiaTheme="minorHAnsi" w:hAnsi="Consolas" w:cs="Consolas"/>
+          <w:color w:val="000000"/>
+          <w:szCs w:val="26"/>
+        </w:rPr>
+      </w:pPr>
+      <w:r>
+        <w:rPr>
+          <w:rFonts w:ascii="Consolas" w:eastAsiaTheme="minorHAnsi" w:hAnsi="Consolas" w:cs="Consolas"/>
+          <w:color w:val="000000"/>
+          <w:szCs w:val="26"/>
+        </w:rPr>
+        <w:tab/>
+      </w:r>
+      <w:r>
+        <w:rPr>
+          <w:rFonts w:ascii="Consolas" w:eastAsiaTheme="minorHAnsi" w:hAnsi="Consolas" w:cs="Consolas"/>
+          <w:color w:val="0000FF"/>
+          <w:szCs w:val="26"/>
+        </w:rPr>
+        <w:t>GRANT</w:t>
+      </w:r>
+      <w:r>
+        <w:rPr>
+          <w:rFonts w:ascii="Consolas" w:eastAsiaTheme="minorHAnsi" w:hAnsi="Consolas" w:cs="Consolas"/>
+          <w:color w:val="000000"/>
+          <w:szCs w:val="26"/>
+        </w:rPr>
+        <w:t xml:space="preserve"> </w:t>
+      </w:r>
+      <w:r>
+        <w:rPr>
+          <w:rFonts w:ascii="Consolas" w:eastAsiaTheme="minorHAnsi" w:hAnsi="Consolas" w:cs="Consolas"/>
+          <w:color w:val="0000FF"/>
+          <w:szCs w:val="26"/>
+        </w:rPr>
+        <w:t>SELECT</w:t>
+      </w:r>
+      <w:r>
+        <w:rPr>
+          <w:rFonts w:ascii="Consolas" w:eastAsiaTheme="minorHAnsi" w:hAnsi="Consolas" w:cs="Consolas"/>
+          <w:color w:val="000000"/>
+          <w:szCs w:val="26"/>
+        </w:rPr>
+        <w:t xml:space="preserve"> </w:t>
+      </w:r>
+      <w:r>
+        <w:rPr>
+          <w:rFonts w:ascii="Consolas" w:eastAsiaTheme="minorHAnsi" w:hAnsi="Consolas" w:cs="Consolas"/>
+          <w:color w:val="0000FF"/>
+          <w:szCs w:val="26"/>
+        </w:rPr>
+        <w:t>ON</w:t>
+      </w:r>
+      <w:r>
+        <w:rPr>
+          <w:rFonts w:ascii="Consolas" w:eastAsiaTheme="minorHAnsi" w:hAnsi="Consolas" w:cs="Consolas"/>
+          <w:color w:val="000000"/>
+          <w:szCs w:val="26"/>
+        </w:rPr>
+        <w:t xml:space="preserve"> MONAN </w:t>
+      </w:r>
+      <w:r>
+        <w:rPr>
+          <w:rFonts w:ascii="Consolas" w:eastAsiaTheme="minorHAnsi" w:hAnsi="Consolas" w:cs="Consolas"/>
+          <w:color w:val="0000FF"/>
+          <w:szCs w:val="26"/>
+        </w:rPr>
+        <w:t>TO</w:t>
+      </w:r>
+      <w:r>
+        <w:rPr>
+          <w:rFonts w:ascii="Consolas" w:eastAsiaTheme="minorHAnsi" w:hAnsi="Consolas" w:cs="Consolas"/>
+          <w:color w:val="000000"/>
+          <w:szCs w:val="26"/>
+        </w:rPr>
+        <w:t xml:space="preserve"> </w:t>
+      </w:r>
+      <w:r>
+        <w:rPr>
+          <w:rFonts w:ascii="Consolas" w:eastAsiaTheme="minorHAnsi" w:hAnsi="Consolas" w:cs="Consolas"/>
+          <w:color w:val="0000FF"/>
+          <w:szCs w:val="26"/>
+        </w:rPr>
+        <w:t>PUBLIC</w:t>
+      </w:r>
+    </w:p>
+    <w:p>
+      <w:pPr>
+        <w:autoSpaceDE w:val="0"/>
+        <w:autoSpaceDN w:val="0"/>
+        <w:adjustRightInd w:val="0"/>
+        <w:spacing w:before="120" w:after="120" w:line="26" w:lineRule="atLeast"/>
+        <w:rPr>
+          <w:rFonts w:ascii="Consolas" w:eastAsiaTheme="minorHAnsi" w:hAnsi="Consolas" w:cs="Consolas"/>
+          <w:color w:val="000000"/>
+          <w:szCs w:val="26"/>
+        </w:rPr>
+      </w:pPr>
+      <w:r>
+        <w:rPr>
+          <w:rFonts w:ascii="Consolas" w:eastAsiaTheme="minorHAnsi" w:hAnsi="Consolas" w:cs="Consolas"/>
+          <w:color w:val="000000"/>
+          <w:szCs w:val="26"/>
+        </w:rPr>
+        <w:tab/>
+      </w:r>
+      <w:r>
+        <w:rPr>
+          <w:rFonts w:ascii="Consolas" w:eastAsiaTheme="minorHAnsi" w:hAnsi="Consolas" w:cs="Consolas"/>
+          <w:color w:val="0000FF"/>
+          <w:szCs w:val="26"/>
+        </w:rPr>
+        <w:t>GRANT</w:t>
+      </w:r>
+      <w:r>
+        <w:rPr>
+          <w:rFonts w:ascii="Consolas" w:eastAsiaTheme="minorHAnsi" w:hAnsi="Consolas" w:cs="Consolas"/>
+          <w:color w:val="000000"/>
+          <w:szCs w:val="26"/>
+        </w:rPr>
+        <w:t xml:space="preserve"> </w:t>
+      </w:r>
+      <w:r>
+        <w:rPr>
+          <w:rFonts w:ascii="Consolas" w:eastAsiaTheme="minorHAnsi" w:hAnsi="Consolas" w:cs="Consolas"/>
+          <w:color w:val="0000FF"/>
+          <w:szCs w:val="26"/>
+        </w:rPr>
+        <w:t>INSERT</w:t>
+      </w:r>
+      <w:r>
+        <w:rPr>
+          <w:rFonts w:ascii="Consolas" w:eastAsiaTheme="minorHAnsi" w:hAnsi="Consolas" w:cs="Consolas"/>
+          <w:color w:val="000000"/>
+          <w:szCs w:val="26"/>
+        </w:rPr>
+        <w:t xml:space="preserve"> </w:t>
+      </w:r>
+      <w:r>
+        <w:rPr>
+          <w:rFonts w:ascii="Consolas" w:eastAsiaTheme="minorHAnsi" w:hAnsi="Consolas" w:cs="Consolas"/>
+          <w:color w:val="0000FF"/>
+          <w:szCs w:val="26"/>
+        </w:rPr>
+        <w:t>ON</w:t>
+      </w:r>
+      <w:r>
+        <w:rPr>
+          <w:rFonts w:ascii="Consolas" w:eastAsiaTheme="minorHAnsi" w:hAnsi="Consolas" w:cs="Consolas"/>
+          <w:color w:val="000000"/>
+          <w:szCs w:val="26"/>
+        </w:rPr>
+        <w:t xml:space="preserve"> TAIKHOAN </w:t>
+      </w:r>
+      <w:r>
+        <w:rPr>
+          <w:rFonts w:ascii="Consolas" w:eastAsiaTheme="minorHAnsi" w:hAnsi="Consolas" w:cs="Consolas"/>
+          <w:color w:val="0000FF"/>
+          <w:szCs w:val="26"/>
+        </w:rPr>
+        <w:t>TO</w:t>
+      </w:r>
+      <w:r>
+        <w:rPr>
+          <w:rFonts w:ascii="Consolas" w:eastAsiaTheme="minorHAnsi" w:hAnsi="Consolas" w:cs="Consolas"/>
+          <w:color w:val="000000"/>
+          <w:szCs w:val="26"/>
+        </w:rPr>
+        <w:t xml:space="preserve"> </w:t>
+      </w:r>
+      <w:r>
+        <w:rPr>
+          <w:rFonts w:ascii="Consolas" w:eastAsiaTheme="minorHAnsi" w:hAnsi="Consolas" w:cs="Consolas"/>
+          <w:color w:val="0000FF"/>
+          <w:szCs w:val="26"/>
+        </w:rPr>
+        <w:t>PUBLIC</w:t>
+      </w:r>
+    </w:p>
+    <w:p>
+      <w:pPr>
+        <w:autoSpaceDE w:val="0"/>
+        <w:autoSpaceDN w:val="0"/>
+        <w:adjustRightInd w:val="0"/>
+        <w:spacing w:before="120" w:after="120" w:line="26" w:lineRule="atLeast"/>
+        <w:rPr>
+          <w:rFonts w:ascii="Consolas" w:eastAsiaTheme="minorHAnsi" w:hAnsi="Consolas" w:cs="Consolas"/>
+          <w:color w:val="000000"/>
+          <w:szCs w:val="26"/>
+        </w:rPr>
+      </w:pPr>
+      <w:r>
+        <w:rPr>
+          <w:rFonts w:ascii="Consolas" w:eastAsiaTheme="minorHAnsi" w:hAnsi="Consolas" w:cs="Consolas"/>
+          <w:color w:val="008000"/>
+          <w:szCs w:val="26"/>
+        </w:rPr>
+        <w:t>--Cấp quyền cho từng đối tượng</w:t>
+      </w:r>
+    </w:p>
+    <w:p>
+      <w:pPr>
+        <w:autoSpaceDE w:val="0"/>
+        <w:autoSpaceDN w:val="0"/>
+        <w:adjustRightInd w:val="0"/>
+        <w:spacing w:before="120" w:after="120" w:line="26" w:lineRule="atLeast"/>
+        <w:rPr>
+          <w:rFonts w:ascii="Consolas" w:eastAsiaTheme="minorHAnsi" w:hAnsi="Consolas" w:cs="Consolas"/>
+          <w:color w:val="000000"/>
+          <w:szCs w:val="26"/>
+        </w:rPr>
+      </w:pPr>
+      <w:r>
+        <w:rPr>
+          <w:rFonts w:ascii="Consolas" w:eastAsiaTheme="minorHAnsi" w:hAnsi="Consolas" w:cs="Consolas"/>
+          <w:color w:val="000000"/>
+          <w:szCs w:val="26"/>
+        </w:rPr>
+        <w:tab/>
+      </w:r>
+      <w:r>
+        <w:rPr>
+          <w:rFonts w:ascii="Consolas" w:eastAsiaTheme="minorHAnsi" w:hAnsi="Consolas" w:cs="Consolas"/>
+          <w:color w:val="008000"/>
+          <w:szCs w:val="26"/>
+        </w:rPr>
+        <w:t>--Cấp quyền admin -- cấp tất cả quyền hệ thống cho admin</w:t>
+      </w:r>
+    </w:p>
+    <w:p>
+      <w:pPr>
+        <w:autoSpaceDE w:val="0"/>
+        <w:autoSpaceDN w:val="0"/>
+        <w:adjustRightInd w:val="0"/>
+        <w:spacing w:before="120" w:after="120" w:line="26" w:lineRule="atLeast"/>
+        <w:rPr>
+          <w:rFonts w:ascii="Consolas" w:eastAsiaTheme="minorHAnsi" w:hAnsi="Consolas" w:cs="Consolas"/>
+          <w:color w:val="000000"/>
+          <w:szCs w:val="26"/>
+        </w:rPr>
+      </w:pPr>
+      <w:r>
+        <w:rPr>
+          <w:rFonts w:ascii="Consolas" w:eastAsiaTheme="minorHAnsi" w:hAnsi="Consolas" w:cs="Consolas"/>
+          <w:color w:val="000000"/>
+          <w:szCs w:val="26"/>
+        </w:rPr>
+        <w:tab/>
+      </w:r>
+      <w:r>
+        <w:rPr>
+          <w:rFonts w:ascii="Consolas" w:eastAsiaTheme="minorHAnsi" w:hAnsi="Consolas" w:cs="Consolas"/>
+          <w:color w:val="0000FF"/>
+          <w:szCs w:val="26"/>
+        </w:rPr>
+        <w:t>ALTER</w:t>
+      </w:r>
+      <w:r>
+        <w:rPr>
+          <w:rFonts w:ascii="Consolas" w:eastAsiaTheme="minorHAnsi" w:hAnsi="Consolas" w:cs="Consolas"/>
+          <w:color w:val="000000"/>
+          <w:szCs w:val="26"/>
+        </w:rPr>
+        <w:t xml:space="preserve"> </w:t>
+      </w:r>
+      <w:r>
+        <w:rPr>
+          <w:rFonts w:ascii="Consolas" w:eastAsiaTheme="minorHAnsi" w:hAnsi="Consolas" w:cs="Consolas"/>
+          <w:color w:val="0000FF"/>
+          <w:szCs w:val="26"/>
+        </w:rPr>
+        <w:t>ROLE</w:t>
+      </w:r>
+      <w:r>
+        <w:rPr>
+          <w:rFonts w:ascii="Consolas" w:eastAsiaTheme="minorHAnsi" w:hAnsi="Consolas" w:cs="Consolas"/>
+          <w:color w:val="000000"/>
+          <w:szCs w:val="26"/>
+        </w:rPr>
+        <w:t xml:space="preserve"> [db_owner] </w:t>
+      </w:r>
+      <w:r>
+        <w:rPr>
+          <w:rFonts w:ascii="Consolas" w:eastAsiaTheme="minorHAnsi" w:hAnsi="Consolas" w:cs="Consolas"/>
+          <w:color w:val="0000FF"/>
+          <w:szCs w:val="26"/>
+        </w:rPr>
+        <w:t>ADD</w:t>
+      </w:r>
+      <w:r>
+        <w:rPr>
+          <w:rFonts w:ascii="Consolas" w:eastAsiaTheme="minorHAnsi" w:hAnsi="Consolas" w:cs="Consolas"/>
+          <w:color w:val="000000"/>
+          <w:szCs w:val="26"/>
+        </w:rPr>
+        <w:t xml:space="preserve"> member Wibu_admin</w:t>
+      </w:r>
+      <w:r>
+        <w:rPr>
+          <w:rFonts w:ascii="Consolas" w:eastAsiaTheme="minorHAnsi" w:hAnsi="Consolas" w:cs="Consolas"/>
+          <w:color w:val="808080"/>
+          <w:szCs w:val="26"/>
+        </w:rPr>
+        <w:t>;</w:t>
+      </w:r>
+    </w:p>
+    <w:p>
+      <w:pPr>
+        <w:autoSpaceDE w:val="0"/>
+        <w:autoSpaceDN w:val="0"/>
+        <w:adjustRightInd w:val="0"/>
+        <w:spacing w:before="120" w:after="120" w:line="26" w:lineRule="atLeast"/>
+        <w:rPr>
+          <w:rFonts w:ascii="Consolas" w:eastAsiaTheme="minorHAnsi" w:hAnsi="Consolas" w:cs="Consolas"/>
+          <w:color w:val="000000"/>
+          <w:szCs w:val="26"/>
+        </w:rPr>
+      </w:pPr>
+      <w:r>
+        <w:rPr>
+          <w:rFonts w:ascii="Consolas" w:eastAsiaTheme="minorHAnsi" w:hAnsi="Consolas" w:cs="Consolas"/>
+          <w:color w:val="000000"/>
+          <w:szCs w:val="26"/>
+        </w:rPr>
+        <w:tab/>
+      </w:r>
+      <w:r>
+        <w:rPr>
+          <w:rFonts w:ascii="Consolas" w:eastAsiaTheme="minorHAnsi" w:hAnsi="Consolas" w:cs="Consolas"/>
+          <w:color w:val="008000"/>
+          <w:szCs w:val="26"/>
+        </w:rPr>
+        <w:t>--Cấp quyền Quản lý</w:t>
+      </w:r>
+    </w:p>
+    <w:p>
+      <w:pPr>
+        <w:autoSpaceDE w:val="0"/>
+        <w:autoSpaceDN w:val="0"/>
+        <w:adjustRightInd w:val="0"/>
+        <w:spacing w:before="120" w:after="120" w:line="26" w:lineRule="atLeast"/>
+        <w:rPr>
+          <w:rFonts w:ascii="Consolas" w:eastAsiaTheme="minorHAnsi" w:hAnsi="Consolas" w:cs="Consolas"/>
+          <w:color w:val="000000"/>
+          <w:szCs w:val="26"/>
+        </w:rPr>
+      </w:pPr>
+      <w:r>
+        <w:rPr>
+          <w:rFonts w:ascii="Consolas" w:eastAsiaTheme="minorHAnsi" w:hAnsi="Consolas" w:cs="Consolas"/>
+          <w:color w:val="000000"/>
+          <w:szCs w:val="26"/>
+        </w:rPr>
+        <w:tab/>
+      </w:r>
+      <w:r>
+        <w:rPr>
+          <w:rFonts w:ascii="Consolas" w:eastAsiaTheme="minorHAnsi" w:hAnsi="Consolas" w:cs="Consolas"/>
+          <w:color w:val="008000"/>
+          <w:szCs w:val="26"/>
+        </w:rPr>
+        <w:t>--Thêm user QuanlyA vào role Wibu_Quanly</w:t>
+      </w:r>
+    </w:p>
+    <w:p>
+      <w:pPr>
+        <w:autoSpaceDE w:val="0"/>
+        <w:autoSpaceDN w:val="0"/>
+        <w:adjustRightInd w:val="0"/>
+        <w:spacing w:before="120" w:after="120" w:line="26" w:lineRule="atLeast"/>
+        <w:rPr>
+          <w:rFonts w:ascii="Consolas" w:eastAsiaTheme="minorHAnsi" w:hAnsi="Consolas" w:cs="Consolas"/>
+          <w:color w:val="000000"/>
+          <w:szCs w:val="26"/>
+        </w:rPr>
+      </w:pPr>
+      <w:r>
+        <w:rPr>
+          <w:rFonts w:ascii="Consolas" w:eastAsiaTheme="minorHAnsi" w:hAnsi="Consolas" w:cs="Consolas"/>
+          <w:color w:val="000000"/>
+          <w:szCs w:val="26"/>
+        </w:rPr>
+        <w:tab/>
+      </w:r>
+      <w:r>
+        <w:rPr>
+          <w:rFonts w:ascii="Consolas" w:eastAsiaTheme="minorHAnsi" w:hAnsi="Consolas" w:cs="Consolas"/>
+          <w:color w:val="0000FF"/>
+          <w:szCs w:val="26"/>
+        </w:rPr>
+        <w:t>EXEC</w:t>
+      </w:r>
+      <w:r>
+        <w:rPr>
+          <w:rFonts w:ascii="Consolas" w:eastAsiaTheme="minorHAnsi" w:hAnsi="Consolas" w:cs="Consolas"/>
+          <w:color w:val="000000"/>
+          <w:szCs w:val="26"/>
+        </w:rPr>
+        <w:t xml:space="preserve"> </w:t>
+      </w:r>
+      <w:r>
+        <w:rPr>
+          <w:rFonts w:ascii="Consolas" w:eastAsiaTheme="minorHAnsi" w:hAnsi="Consolas" w:cs="Consolas"/>
+          <w:color w:val="800000"/>
+          <w:szCs w:val="26"/>
+        </w:rPr>
+        <w:t>sp_addrolemember</w:t>
+      </w:r>
+      <w:r>
+        <w:rPr>
+          <w:rFonts w:ascii="Consolas" w:eastAsiaTheme="minorHAnsi" w:hAnsi="Consolas" w:cs="Consolas"/>
+          <w:color w:val="0000FF"/>
+          <w:szCs w:val="26"/>
+        </w:rPr>
+        <w:t xml:space="preserve"> </w:t>
+      </w:r>
+      <w:r>
+        <w:rPr>
+          <w:rFonts w:ascii="Consolas" w:eastAsiaTheme="minorHAnsi" w:hAnsi="Consolas" w:cs="Consolas"/>
+          <w:color w:val="FF0000"/>
+          <w:szCs w:val="26"/>
+        </w:rPr>
+        <w:t>'Wibu_Quanly'</w:t>
+      </w:r>
+      <w:r>
+        <w:rPr>
+          <w:rFonts w:ascii="Consolas" w:eastAsiaTheme="minorHAnsi" w:hAnsi="Consolas" w:cs="Consolas"/>
+          <w:color w:val="808080"/>
+          <w:szCs w:val="26"/>
+        </w:rPr>
+        <w:t>,</w:t>
+      </w:r>
+      <w:r>
+        <w:rPr>
+          <w:rFonts w:ascii="Consolas" w:eastAsiaTheme="minorHAnsi" w:hAnsi="Consolas" w:cs="Consolas"/>
+          <w:color w:val="000000"/>
+          <w:szCs w:val="26"/>
+        </w:rPr>
+        <w:t xml:space="preserve"> </w:t>
+      </w:r>
+      <w:r>
+        <w:rPr>
+          <w:rFonts w:ascii="Consolas" w:eastAsiaTheme="minorHAnsi" w:hAnsi="Consolas" w:cs="Consolas"/>
+          <w:color w:val="FF0000"/>
+          <w:szCs w:val="26"/>
+        </w:rPr>
+        <w:t>'QuanlyA'</w:t>
+      </w:r>
+    </w:p>
+    <w:p>
+      <w:pPr>
+        <w:autoSpaceDE w:val="0"/>
+        <w:autoSpaceDN w:val="0"/>
+        <w:adjustRightInd w:val="0"/>
+        <w:spacing w:before="120" w:after="120" w:line="26" w:lineRule="atLeast"/>
+        <w:rPr>
+          <w:rFonts w:ascii="Consolas" w:eastAsiaTheme="minorHAnsi" w:hAnsi="Consolas" w:cs="Consolas"/>
+          <w:color w:val="000000"/>
+          <w:szCs w:val="26"/>
+        </w:rPr>
+      </w:pPr>
+      <w:r>
+        <w:rPr>
+          <w:rFonts w:ascii="Consolas" w:eastAsiaTheme="minorHAnsi" w:hAnsi="Consolas" w:cs="Consolas"/>
+          <w:color w:val="000000"/>
+          <w:szCs w:val="26"/>
+        </w:rPr>
+        <w:tab/>
+      </w:r>
+      <w:r>
+        <w:rPr>
+          <w:rFonts w:ascii="Consolas" w:eastAsiaTheme="minorHAnsi" w:hAnsi="Consolas" w:cs="Consolas"/>
+          <w:color w:val="008000"/>
+          <w:szCs w:val="26"/>
+        </w:rPr>
+        <w:t>--Cấp quyền nhân viên</w:t>
+      </w:r>
+    </w:p>
+    <w:p>
+      <w:pPr>
+        <w:autoSpaceDE w:val="0"/>
+        <w:autoSpaceDN w:val="0"/>
+        <w:adjustRightInd w:val="0"/>
+        <w:spacing w:before="120" w:after="120" w:line="26" w:lineRule="atLeast"/>
+        <w:rPr>
+          <w:rFonts w:ascii="Consolas" w:eastAsiaTheme="minorHAnsi" w:hAnsi="Consolas" w:cs="Consolas"/>
+          <w:color w:val="000000"/>
+          <w:szCs w:val="26"/>
+        </w:rPr>
+      </w:pPr>
+      <w:r>
+        <w:rPr>
+          <w:rFonts w:ascii="Consolas" w:eastAsiaTheme="minorHAnsi" w:hAnsi="Consolas" w:cs="Consolas"/>
+          <w:color w:val="000000"/>
+          <w:szCs w:val="26"/>
+        </w:rPr>
+        <w:tab/>
+      </w:r>
+      <w:r>
+        <w:rPr>
+          <w:rFonts w:ascii="Consolas" w:eastAsiaTheme="minorHAnsi" w:hAnsi="Consolas" w:cs="Consolas"/>
+          <w:color w:val="008000"/>
+          <w:szCs w:val="26"/>
+        </w:rPr>
+        <w:t>--Thêm user NhanvienA vào role Wibu_Nhanvien</w:t>
+      </w:r>
+    </w:p>
+    <w:p>
+      <w:pPr>
+        <w:autoSpaceDE w:val="0"/>
+        <w:autoSpaceDN w:val="0"/>
+        <w:adjustRightInd w:val="0"/>
+        <w:spacing w:before="120" w:after="120" w:line="26" w:lineRule="atLeast"/>
+        <w:rPr>
+          <w:rFonts w:ascii="Consolas" w:eastAsiaTheme="minorHAnsi" w:hAnsi="Consolas" w:cs="Consolas"/>
+          <w:color w:val="000000"/>
+          <w:szCs w:val="26"/>
+        </w:rPr>
+      </w:pPr>
+      <w:r>
+        <w:rPr>
+          <w:rFonts w:ascii="Consolas" w:eastAsiaTheme="minorHAnsi" w:hAnsi="Consolas" w:cs="Consolas"/>
+          <w:color w:val="000000"/>
+          <w:szCs w:val="26"/>
+        </w:rPr>
+        <w:tab/>
+      </w:r>
+      <w:r>
+        <w:rPr>
+          <w:rFonts w:ascii="Consolas" w:eastAsiaTheme="minorHAnsi" w:hAnsi="Consolas" w:cs="Consolas"/>
+          <w:color w:val="0000FF"/>
+          <w:szCs w:val="26"/>
+        </w:rPr>
+        <w:t>EXEC</w:t>
+      </w:r>
+      <w:r>
+        <w:rPr>
+          <w:rFonts w:ascii="Consolas" w:eastAsiaTheme="minorHAnsi" w:hAnsi="Consolas" w:cs="Consolas"/>
+          <w:color w:val="000000"/>
+          <w:szCs w:val="26"/>
+        </w:rPr>
+        <w:t xml:space="preserve"> </w:t>
+      </w:r>
+      <w:r>
+        <w:rPr>
+          <w:rFonts w:ascii="Consolas" w:eastAsiaTheme="minorHAnsi" w:hAnsi="Consolas" w:cs="Consolas"/>
+          <w:color w:val="800000"/>
+          <w:szCs w:val="26"/>
+        </w:rPr>
+        <w:t>sp_addrolemember</w:t>
+      </w:r>
+      <w:r>
+        <w:rPr>
+          <w:rFonts w:ascii="Consolas" w:eastAsiaTheme="minorHAnsi" w:hAnsi="Consolas" w:cs="Consolas"/>
+          <w:color w:val="0000FF"/>
+          <w:szCs w:val="26"/>
+        </w:rPr>
+        <w:t xml:space="preserve"> </w:t>
+      </w:r>
+      <w:r>
+        <w:rPr>
+          <w:rFonts w:ascii="Consolas" w:eastAsiaTheme="minorHAnsi" w:hAnsi="Consolas" w:cs="Consolas"/>
+          <w:color w:val="FF0000"/>
+          <w:szCs w:val="26"/>
+        </w:rPr>
+        <w:t>'Wibu_Nhanvien'</w:t>
+      </w:r>
+      <w:r>
+        <w:rPr>
+          <w:rFonts w:ascii="Consolas" w:eastAsiaTheme="minorHAnsi" w:hAnsi="Consolas" w:cs="Consolas"/>
+          <w:color w:val="808080"/>
+          <w:szCs w:val="26"/>
+        </w:rPr>
+        <w:t>,</w:t>
+      </w:r>
+      <w:r>
+        <w:rPr>
+          <w:rFonts w:ascii="Consolas" w:eastAsiaTheme="minorHAnsi" w:hAnsi="Consolas" w:cs="Consolas"/>
+          <w:color w:val="000000"/>
+          <w:szCs w:val="26"/>
+        </w:rPr>
+        <w:t xml:space="preserve"> </w:t>
+      </w:r>
+      <w:r>
+        <w:rPr>
+          <w:rFonts w:ascii="Consolas" w:eastAsiaTheme="minorHAnsi" w:hAnsi="Consolas" w:cs="Consolas"/>
+          <w:color w:val="FF0000"/>
+          <w:szCs w:val="26"/>
+        </w:rPr>
+        <w:t>'NhanvienA'</w:t>
+      </w:r>
+    </w:p>
+    <w:p>
+      <w:pPr>
+        <w:autoSpaceDE w:val="0"/>
+        <w:autoSpaceDN w:val="0"/>
+        <w:adjustRightInd w:val="0"/>
+        <w:spacing w:before="120" w:after="120" w:line="26" w:lineRule="atLeast"/>
+        <w:rPr>
+          <w:rFonts w:ascii="Consolas" w:eastAsiaTheme="minorHAnsi" w:hAnsi="Consolas" w:cs="Consolas"/>
+          <w:color w:val="000000"/>
+          <w:szCs w:val="26"/>
+        </w:rPr>
+      </w:pPr>
+      <w:r>
+        <w:rPr>
+          <w:rFonts w:ascii="Consolas" w:eastAsiaTheme="minorHAnsi" w:hAnsi="Consolas" w:cs="Consolas"/>
+          <w:color w:val="000000"/>
+          <w:szCs w:val="26"/>
+        </w:rPr>
+        <w:tab/>
+      </w:r>
+      <w:r>
+        <w:rPr>
+          <w:rFonts w:ascii="Consolas" w:eastAsiaTheme="minorHAnsi" w:hAnsi="Consolas" w:cs="Consolas"/>
+          <w:color w:val="008000"/>
+          <w:szCs w:val="26"/>
+        </w:rPr>
+        <w:t>--Cấp quyền khách</w:t>
+      </w:r>
+    </w:p>
+    <w:p>
+      <w:pPr>
+        <w:autoSpaceDE w:val="0"/>
+        <w:autoSpaceDN w:val="0"/>
+        <w:adjustRightInd w:val="0"/>
+        <w:spacing w:before="120" w:after="120" w:line="26" w:lineRule="atLeast"/>
+        <w:rPr>
+          <w:rFonts w:ascii="Consolas" w:eastAsiaTheme="minorHAnsi" w:hAnsi="Consolas" w:cs="Consolas"/>
+          <w:color w:val="000000"/>
+          <w:szCs w:val="26"/>
+        </w:rPr>
+      </w:pPr>
+      <w:r>
+        <w:rPr>
+          <w:rFonts w:ascii="Consolas" w:eastAsiaTheme="minorHAnsi" w:hAnsi="Consolas" w:cs="Consolas"/>
+          <w:color w:val="000000"/>
+          <w:szCs w:val="26"/>
+        </w:rPr>
+        <w:tab/>
+      </w:r>
+      <w:r>
+        <w:rPr>
+          <w:rFonts w:ascii="Consolas" w:eastAsiaTheme="minorHAnsi" w:hAnsi="Consolas" w:cs="Consolas"/>
+          <w:color w:val="008000"/>
+          <w:szCs w:val="26"/>
+        </w:rPr>
+        <w:t>--Thêm user KhachhangA vào role Wibu_Khach</w:t>
+      </w:r>
+    </w:p>
+    <w:p>
+      <w:pPr>
+        <w:pStyle w:val="0NOIDUNG"/>
+        <w:spacing w:before="120" w:after="120" w:line="26" w:lineRule="atLeast"/>
+        <w:rPr>
+          <w:szCs w:val="26"/>
+        </w:rPr>
+      </w:pPr>
+      <w:r>
+        <w:rPr>
+          <w:rFonts w:ascii="Consolas" w:hAnsi="Consolas" w:cs="Consolas"/>
+          <w:color w:val="000000"/>
+          <w:szCs w:val="26"/>
+        </w:rPr>
+        <w:tab/>
+      </w:r>
+      <w:r>
+        <w:rPr>
+          <w:rFonts w:ascii="Consolas" w:hAnsi="Consolas" w:cs="Consolas"/>
+          <w:color w:val="0000FF"/>
+          <w:szCs w:val="26"/>
+        </w:rPr>
+        <w:t>EXEC</w:t>
+      </w:r>
+      <w:r>
+        <w:rPr>
+          <w:rFonts w:ascii="Consolas" w:hAnsi="Consolas" w:cs="Consolas"/>
+          <w:color w:val="000000"/>
+          <w:szCs w:val="26"/>
+        </w:rPr>
+        <w:t xml:space="preserve"> </w:t>
+      </w:r>
+      <w:r>
+        <w:rPr>
+          <w:rFonts w:ascii="Consolas" w:hAnsi="Consolas" w:cs="Consolas"/>
+          <w:color w:val="800000"/>
+          <w:szCs w:val="26"/>
+        </w:rPr>
+        <w:t>sp_addrolemember</w:t>
+      </w:r>
+      <w:r>
+        <w:rPr>
+          <w:rFonts w:ascii="Consolas" w:hAnsi="Consolas" w:cs="Consolas"/>
+          <w:color w:val="0000FF"/>
+          <w:szCs w:val="26"/>
+        </w:rPr>
+        <w:t xml:space="preserve"> </w:t>
+      </w:r>
+      <w:r>
+        <w:rPr>
+          <w:rFonts w:ascii="Consolas" w:hAnsi="Consolas" w:cs="Consolas"/>
+          <w:color w:val="FF0000"/>
+          <w:szCs w:val="26"/>
+        </w:rPr>
+        <w:t>'Wibu_Khach'</w:t>
+      </w:r>
+      <w:r>
+        <w:rPr>
+          <w:rFonts w:ascii="Consolas" w:hAnsi="Consolas" w:cs="Consolas"/>
+          <w:color w:val="808080"/>
+          <w:szCs w:val="26"/>
+        </w:rPr>
+        <w:t>,</w:t>
+      </w:r>
+      <w:r>
+        <w:rPr>
+          <w:rFonts w:ascii="Consolas" w:hAnsi="Consolas" w:cs="Consolas"/>
+          <w:color w:val="000000"/>
+          <w:szCs w:val="26"/>
+        </w:rPr>
+        <w:t xml:space="preserve"> </w:t>
+      </w:r>
+      <w:r>
+        <w:rPr>
+          <w:rFonts w:ascii="Consolas" w:hAnsi="Consolas" w:cs="Consolas"/>
+          <w:color w:val="FF0000"/>
+          <w:szCs w:val="26"/>
+        </w:rPr>
+        <w:t>'KhachhangA'</w:t>
+      </w:r>
     </w:p>
     <w:p>
       <w:pPr>
@@ -21790,8 +24703,6 @@
         <w:pStyle w:val="0LV1"/>
         <w:spacing w:before="0" w:line="312" w:lineRule="auto"/>
       </w:pPr>
-      <w:bookmarkStart w:id="119" w:name="_Toc92142839"/>
-      <w:bookmarkStart w:id="120" w:name="_Toc92464034"/>
       <w:r>
         <w:lastRenderedPageBreak/>
         <w:t>KẾT LUẬN</w:t>

</xml_diff>